<commit_message>
Reading and writing the configuration files
</commit_message>
<xml_diff>
--- a/Documentation/CXHibernate.docx
+++ b/Documentation/CXHibernate.docx
@@ -848,13 +848,13 @@
           <w:r>
             <w:fldChar w:fldCharType="separate"/>
           </w:r>
-          <w:hyperlink w:anchor="_Toc513037906" w:history="1">
+          <w:hyperlink w:anchor="_Toc513731789" w:history="1">
             <w:r>
               <w:rPr>
                 <w:rStyle w:val="Hyperlink"/>
                 <w:rFonts w:eastAsia="Times New Roman"/>
                 <w:noProof/>
-                <w:lang w:val="nl"/>
+                <w:lang w:val="en-US"/>
               </w:rPr>
               <w:t>INTRODUCTION</w:t>
             </w:r>
@@ -877,7 +877,7 @@
                 <w:noProof/>
                 <w:webHidden/>
               </w:rPr>
-              <w:instrText xml:space="preserve"> PAGEREF _Toc513037906 \h </w:instrText>
+              <w:instrText xml:space="preserve"> PAGEREF _Toc513731789 \h </w:instrText>
             </w:r>
             <w:r>
               <w:rPr>
@@ -922,13 +922,13 @@
               <w:lang w:eastAsia="nl-NL"/>
             </w:rPr>
           </w:pPr>
-          <w:hyperlink w:anchor="_Toc513037907" w:history="1">
+          <w:hyperlink w:anchor="_Toc513731790" w:history="1">
             <w:r>
               <w:rPr>
                 <w:rStyle w:val="Hyperlink"/>
                 <w:rFonts w:eastAsia="Times New Roman"/>
                 <w:noProof/>
-                <w:lang w:val="nl"/>
+                <w:lang w:val="en-US"/>
               </w:rPr>
               <w:t>ARCHITECTURE</w:t>
             </w:r>
@@ -951,7 +951,7 @@
                 <w:noProof/>
                 <w:webHidden/>
               </w:rPr>
-              <w:instrText xml:space="preserve"> PAGEREF _Toc513037907 \h </w:instrText>
+              <w:instrText xml:space="preserve"> PAGEREF _Toc513731790 \h </w:instrText>
             </w:r>
             <w:r>
               <w:rPr>
@@ -972,6 +972,1042 @@
                 <w:webHidden/>
               </w:rPr>
               <w:t>4</w:t>
+            </w:r>
+            <w:r>
+              <w:rPr>
+                <w:noProof/>
+                <w:webHidden/>
+              </w:rPr>
+              <w:fldChar w:fldCharType="end"/>
+            </w:r>
+          </w:hyperlink>
+        </w:p>
+        <w:p>
+          <w:pPr>
+            <w:pStyle w:val="Inhopg1"/>
+            <w:tabs>
+              <w:tab w:val="right" w:leader="dot" w:pos="9062"/>
+            </w:tabs>
+            <w:rPr>
+              <w:rFonts w:asciiTheme="minorHAnsi" w:hAnsiTheme="minorHAnsi" w:cstheme="minorBidi"/>
+              <w:noProof/>
+              <w:sz w:val="22"/>
+              <w:szCs w:val="22"/>
+              <w:lang w:eastAsia="nl-NL"/>
+            </w:rPr>
+          </w:pPr>
+          <w:hyperlink w:anchor="_Toc513731791" w:history="1">
+            <w:r>
+              <w:rPr>
+                <w:rStyle w:val="Hyperlink"/>
+                <w:rFonts w:eastAsia="Times New Roman"/>
+                <w:noProof/>
+                <w:lang w:val="en-US"/>
+              </w:rPr>
+              <w:t>CONFIGURATION</w:t>
+            </w:r>
+            <w:r>
+              <w:rPr>
+                <w:noProof/>
+                <w:webHidden/>
+              </w:rPr>
+              <w:tab/>
+            </w:r>
+            <w:r>
+              <w:rPr>
+                <w:noProof/>
+                <w:webHidden/>
+              </w:rPr>
+              <w:fldChar w:fldCharType="begin"/>
+            </w:r>
+            <w:r>
+              <w:rPr>
+                <w:noProof/>
+                <w:webHidden/>
+              </w:rPr>
+              <w:instrText xml:space="preserve"> PAGEREF _Toc513731791 \h </w:instrText>
+            </w:r>
+            <w:r>
+              <w:rPr>
+                <w:noProof/>
+                <w:webHidden/>
+              </w:rPr>
+            </w:r>
+            <w:r>
+              <w:rPr>
+                <w:noProof/>
+                <w:webHidden/>
+              </w:rPr>
+              <w:fldChar w:fldCharType="separate"/>
+            </w:r>
+            <w:r>
+              <w:rPr>
+                <w:noProof/>
+                <w:webHidden/>
+              </w:rPr>
+              <w:t>5</w:t>
+            </w:r>
+            <w:r>
+              <w:rPr>
+                <w:noProof/>
+                <w:webHidden/>
+              </w:rPr>
+              <w:fldChar w:fldCharType="end"/>
+            </w:r>
+          </w:hyperlink>
+        </w:p>
+        <w:p>
+          <w:pPr>
+            <w:pStyle w:val="Inhopg1"/>
+            <w:tabs>
+              <w:tab w:val="right" w:leader="dot" w:pos="9062"/>
+            </w:tabs>
+            <w:rPr>
+              <w:rFonts w:asciiTheme="minorHAnsi" w:hAnsiTheme="minorHAnsi" w:cstheme="minorBidi"/>
+              <w:noProof/>
+              <w:sz w:val="22"/>
+              <w:szCs w:val="22"/>
+              <w:lang w:eastAsia="nl-NL"/>
+            </w:rPr>
+          </w:pPr>
+          <w:hyperlink w:anchor="_Toc513731792" w:history="1">
+            <w:r>
+              <w:rPr>
+                <w:rStyle w:val="Hyperlink"/>
+                <w:rFonts w:eastAsia="Times New Roman"/>
+                <w:noProof/>
+                <w:lang w:val="en-US"/>
+              </w:rPr>
+              <w:t>PERSISTENT CLASSES</w:t>
+            </w:r>
+            <w:r>
+              <w:rPr>
+                <w:noProof/>
+                <w:webHidden/>
+              </w:rPr>
+              <w:tab/>
+            </w:r>
+            <w:r>
+              <w:rPr>
+                <w:noProof/>
+                <w:webHidden/>
+              </w:rPr>
+              <w:fldChar w:fldCharType="begin"/>
+            </w:r>
+            <w:r>
+              <w:rPr>
+                <w:noProof/>
+                <w:webHidden/>
+              </w:rPr>
+              <w:instrText xml:space="preserve"> PAGEREF _Toc513731792 \h </w:instrText>
+            </w:r>
+            <w:r>
+              <w:rPr>
+                <w:noProof/>
+                <w:webHidden/>
+              </w:rPr>
+            </w:r>
+            <w:r>
+              <w:rPr>
+                <w:noProof/>
+                <w:webHidden/>
+              </w:rPr>
+              <w:fldChar w:fldCharType="separate"/>
+            </w:r>
+            <w:r>
+              <w:rPr>
+                <w:noProof/>
+                <w:webHidden/>
+              </w:rPr>
+              <w:t>6</w:t>
+            </w:r>
+            <w:r>
+              <w:rPr>
+                <w:noProof/>
+                <w:webHidden/>
+              </w:rPr>
+              <w:fldChar w:fldCharType="end"/>
+            </w:r>
+          </w:hyperlink>
+        </w:p>
+        <w:p>
+          <w:pPr>
+            <w:pStyle w:val="Inhopg1"/>
+            <w:tabs>
+              <w:tab w:val="right" w:leader="dot" w:pos="9062"/>
+            </w:tabs>
+            <w:rPr>
+              <w:rFonts w:asciiTheme="minorHAnsi" w:hAnsiTheme="minorHAnsi" w:cstheme="minorBidi"/>
+              <w:noProof/>
+              <w:sz w:val="22"/>
+              <w:szCs w:val="22"/>
+              <w:lang w:eastAsia="nl-NL"/>
+            </w:rPr>
+          </w:pPr>
+          <w:hyperlink w:anchor="_Toc513731793" w:history="1">
+            <w:r>
+              <w:rPr>
+                <w:rStyle w:val="Hyperlink"/>
+                <w:rFonts w:eastAsia="Times New Roman"/>
+                <w:noProof/>
+                <w:lang w:val="en-US"/>
+              </w:rPr>
+              <w:t>BASIC O/R MAPPING</w:t>
+            </w:r>
+            <w:r>
+              <w:rPr>
+                <w:noProof/>
+                <w:webHidden/>
+              </w:rPr>
+              <w:tab/>
+            </w:r>
+            <w:r>
+              <w:rPr>
+                <w:noProof/>
+                <w:webHidden/>
+              </w:rPr>
+              <w:fldChar w:fldCharType="begin"/>
+            </w:r>
+            <w:r>
+              <w:rPr>
+                <w:noProof/>
+                <w:webHidden/>
+              </w:rPr>
+              <w:instrText xml:space="preserve"> PAGEREF _Toc513731793 \h </w:instrText>
+            </w:r>
+            <w:r>
+              <w:rPr>
+                <w:noProof/>
+                <w:webHidden/>
+              </w:rPr>
+            </w:r>
+            <w:r>
+              <w:rPr>
+                <w:noProof/>
+                <w:webHidden/>
+              </w:rPr>
+              <w:fldChar w:fldCharType="separate"/>
+            </w:r>
+            <w:r>
+              <w:rPr>
+                <w:noProof/>
+                <w:webHidden/>
+              </w:rPr>
+              <w:t>7</w:t>
+            </w:r>
+            <w:r>
+              <w:rPr>
+                <w:noProof/>
+                <w:webHidden/>
+              </w:rPr>
+              <w:fldChar w:fldCharType="end"/>
+            </w:r>
+          </w:hyperlink>
+        </w:p>
+        <w:p>
+          <w:pPr>
+            <w:pStyle w:val="Inhopg1"/>
+            <w:tabs>
+              <w:tab w:val="right" w:leader="dot" w:pos="9062"/>
+            </w:tabs>
+            <w:rPr>
+              <w:rFonts w:asciiTheme="minorHAnsi" w:hAnsiTheme="minorHAnsi" w:cstheme="minorBidi"/>
+              <w:noProof/>
+              <w:sz w:val="22"/>
+              <w:szCs w:val="22"/>
+              <w:lang w:eastAsia="nl-NL"/>
+            </w:rPr>
+          </w:pPr>
+          <w:hyperlink w:anchor="_Toc513731794" w:history="1">
+            <w:r>
+              <w:rPr>
+                <w:rStyle w:val="Hyperlink"/>
+                <w:rFonts w:eastAsia="Times New Roman"/>
+                <w:noProof/>
+                <w:lang w:val="en-US"/>
+              </w:rPr>
+              <w:t>ASSOCIATION MAPPINGS</w:t>
+            </w:r>
+            <w:r>
+              <w:rPr>
+                <w:noProof/>
+                <w:webHidden/>
+              </w:rPr>
+              <w:tab/>
+            </w:r>
+            <w:r>
+              <w:rPr>
+                <w:noProof/>
+                <w:webHidden/>
+              </w:rPr>
+              <w:fldChar w:fldCharType="begin"/>
+            </w:r>
+            <w:r>
+              <w:rPr>
+                <w:noProof/>
+                <w:webHidden/>
+              </w:rPr>
+              <w:instrText xml:space="preserve"> PAGEREF _Toc513731794 \h </w:instrText>
+            </w:r>
+            <w:r>
+              <w:rPr>
+                <w:noProof/>
+                <w:webHidden/>
+              </w:rPr>
+            </w:r>
+            <w:r>
+              <w:rPr>
+                <w:noProof/>
+                <w:webHidden/>
+              </w:rPr>
+              <w:fldChar w:fldCharType="separate"/>
+            </w:r>
+            <w:r>
+              <w:rPr>
+                <w:noProof/>
+                <w:webHidden/>
+              </w:rPr>
+              <w:t>8</w:t>
+            </w:r>
+            <w:r>
+              <w:rPr>
+                <w:noProof/>
+                <w:webHidden/>
+              </w:rPr>
+              <w:fldChar w:fldCharType="end"/>
+            </w:r>
+          </w:hyperlink>
+        </w:p>
+        <w:p>
+          <w:pPr>
+            <w:pStyle w:val="Inhopg1"/>
+            <w:tabs>
+              <w:tab w:val="right" w:leader="dot" w:pos="9062"/>
+            </w:tabs>
+            <w:rPr>
+              <w:rFonts w:asciiTheme="minorHAnsi" w:hAnsiTheme="minorHAnsi" w:cstheme="minorBidi"/>
+              <w:noProof/>
+              <w:sz w:val="22"/>
+              <w:szCs w:val="22"/>
+              <w:lang w:eastAsia="nl-NL"/>
+            </w:rPr>
+          </w:pPr>
+          <w:hyperlink w:anchor="_Toc513731795" w:history="1">
+            <w:r>
+              <w:rPr>
+                <w:rStyle w:val="Hyperlink"/>
+                <w:rFonts w:eastAsia="Times New Roman"/>
+                <w:noProof/>
+                <w:lang w:val="en-US"/>
+              </w:rPr>
+              <w:t>INHERITANCE MAPPING</w:t>
+            </w:r>
+            <w:r>
+              <w:rPr>
+                <w:noProof/>
+                <w:webHidden/>
+              </w:rPr>
+              <w:tab/>
+            </w:r>
+            <w:r>
+              <w:rPr>
+                <w:noProof/>
+                <w:webHidden/>
+              </w:rPr>
+              <w:fldChar w:fldCharType="begin"/>
+            </w:r>
+            <w:r>
+              <w:rPr>
+                <w:noProof/>
+                <w:webHidden/>
+              </w:rPr>
+              <w:instrText xml:space="preserve"> PAGEREF _Toc513731795 \h </w:instrText>
+            </w:r>
+            <w:r>
+              <w:rPr>
+                <w:noProof/>
+                <w:webHidden/>
+              </w:rPr>
+            </w:r>
+            <w:r>
+              <w:rPr>
+                <w:noProof/>
+                <w:webHidden/>
+              </w:rPr>
+              <w:fldChar w:fldCharType="separate"/>
+            </w:r>
+            <w:r>
+              <w:rPr>
+                <w:noProof/>
+                <w:webHidden/>
+              </w:rPr>
+              <w:t>9</w:t>
+            </w:r>
+            <w:r>
+              <w:rPr>
+                <w:noProof/>
+                <w:webHidden/>
+              </w:rPr>
+              <w:fldChar w:fldCharType="end"/>
+            </w:r>
+          </w:hyperlink>
+        </w:p>
+        <w:p>
+          <w:pPr>
+            <w:pStyle w:val="Inhopg1"/>
+            <w:tabs>
+              <w:tab w:val="right" w:leader="dot" w:pos="9062"/>
+            </w:tabs>
+            <w:rPr>
+              <w:rFonts w:asciiTheme="minorHAnsi" w:hAnsiTheme="minorHAnsi" w:cstheme="minorBidi"/>
+              <w:noProof/>
+              <w:sz w:val="22"/>
+              <w:szCs w:val="22"/>
+              <w:lang w:eastAsia="nl-NL"/>
+            </w:rPr>
+          </w:pPr>
+          <w:hyperlink w:anchor="_Toc513731796" w:history="1">
+            <w:r>
+              <w:rPr>
+                <w:rStyle w:val="Hyperlink"/>
+                <w:rFonts w:eastAsia="Times New Roman"/>
+                <w:noProof/>
+                <w:lang w:val="en-US"/>
+              </w:rPr>
+              <w:t>WORKING WITH OBJECTS</w:t>
+            </w:r>
+            <w:r>
+              <w:rPr>
+                <w:noProof/>
+                <w:webHidden/>
+              </w:rPr>
+              <w:tab/>
+            </w:r>
+            <w:r>
+              <w:rPr>
+                <w:noProof/>
+                <w:webHidden/>
+              </w:rPr>
+              <w:fldChar w:fldCharType="begin"/>
+            </w:r>
+            <w:r>
+              <w:rPr>
+                <w:noProof/>
+                <w:webHidden/>
+              </w:rPr>
+              <w:instrText xml:space="preserve"> PAGEREF _Toc513731796 \h </w:instrText>
+            </w:r>
+            <w:r>
+              <w:rPr>
+                <w:noProof/>
+                <w:webHidden/>
+              </w:rPr>
+            </w:r>
+            <w:r>
+              <w:rPr>
+                <w:noProof/>
+                <w:webHidden/>
+              </w:rPr>
+              <w:fldChar w:fldCharType="separate"/>
+            </w:r>
+            <w:r>
+              <w:rPr>
+                <w:noProof/>
+                <w:webHidden/>
+              </w:rPr>
+              <w:t>10</w:t>
+            </w:r>
+            <w:r>
+              <w:rPr>
+                <w:noProof/>
+                <w:webHidden/>
+              </w:rPr>
+              <w:fldChar w:fldCharType="end"/>
+            </w:r>
+          </w:hyperlink>
+        </w:p>
+        <w:p>
+          <w:pPr>
+            <w:pStyle w:val="Inhopg1"/>
+            <w:tabs>
+              <w:tab w:val="right" w:leader="dot" w:pos="9062"/>
+            </w:tabs>
+            <w:rPr>
+              <w:rFonts w:asciiTheme="minorHAnsi" w:hAnsiTheme="minorHAnsi" w:cstheme="minorBidi"/>
+              <w:noProof/>
+              <w:sz w:val="22"/>
+              <w:szCs w:val="22"/>
+              <w:lang w:eastAsia="nl-NL"/>
+            </w:rPr>
+          </w:pPr>
+          <w:hyperlink w:anchor="_Toc513731797" w:history="1">
+            <w:r>
+              <w:rPr>
+                <w:rStyle w:val="Hyperlink"/>
+                <w:rFonts w:eastAsia="Times New Roman"/>
+                <w:noProof/>
+                <w:lang w:val="en-US"/>
+              </w:rPr>
+              <w:t>FILTERS</w:t>
+            </w:r>
+            <w:r>
+              <w:rPr>
+                <w:noProof/>
+                <w:webHidden/>
+              </w:rPr>
+              <w:tab/>
+            </w:r>
+            <w:r>
+              <w:rPr>
+                <w:noProof/>
+                <w:webHidden/>
+              </w:rPr>
+              <w:fldChar w:fldCharType="begin"/>
+            </w:r>
+            <w:r>
+              <w:rPr>
+                <w:noProof/>
+                <w:webHidden/>
+              </w:rPr>
+              <w:instrText xml:space="preserve"> PAGEREF _Toc513731797 \h </w:instrText>
+            </w:r>
+            <w:r>
+              <w:rPr>
+                <w:noProof/>
+                <w:webHidden/>
+              </w:rPr>
+            </w:r>
+            <w:r>
+              <w:rPr>
+                <w:noProof/>
+                <w:webHidden/>
+              </w:rPr>
+              <w:fldChar w:fldCharType="separate"/>
+            </w:r>
+            <w:r>
+              <w:rPr>
+                <w:noProof/>
+                <w:webHidden/>
+              </w:rPr>
+              <w:t>12</w:t>
+            </w:r>
+            <w:r>
+              <w:rPr>
+                <w:noProof/>
+                <w:webHidden/>
+              </w:rPr>
+              <w:fldChar w:fldCharType="end"/>
+            </w:r>
+          </w:hyperlink>
+        </w:p>
+        <w:p>
+          <w:pPr>
+            <w:pStyle w:val="Inhopg1"/>
+            <w:tabs>
+              <w:tab w:val="right" w:leader="dot" w:pos="9062"/>
+            </w:tabs>
+            <w:rPr>
+              <w:rFonts w:asciiTheme="minorHAnsi" w:hAnsiTheme="minorHAnsi" w:cstheme="minorBidi"/>
+              <w:noProof/>
+              <w:sz w:val="22"/>
+              <w:szCs w:val="22"/>
+              <w:lang w:eastAsia="nl-NL"/>
+            </w:rPr>
+          </w:pPr>
+          <w:hyperlink w:anchor="_Toc513731798" w:history="1">
+            <w:r>
+              <w:rPr>
+                <w:rStyle w:val="Hyperlink"/>
+                <w:rFonts w:eastAsia="Times New Roman"/>
+                <w:noProof/>
+                <w:lang w:val="en-US"/>
+              </w:rPr>
+              <w:t>TRANSACTIONS</w:t>
+            </w:r>
+            <w:r>
+              <w:rPr>
+                <w:noProof/>
+                <w:webHidden/>
+              </w:rPr>
+              <w:tab/>
+            </w:r>
+            <w:r>
+              <w:rPr>
+                <w:noProof/>
+                <w:webHidden/>
+              </w:rPr>
+              <w:fldChar w:fldCharType="begin"/>
+            </w:r>
+            <w:r>
+              <w:rPr>
+                <w:noProof/>
+                <w:webHidden/>
+              </w:rPr>
+              <w:instrText xml:space="preserve"> PAGEREF _Toc513731798 \h </w:instrText>
+            </w:r>
+            <w:r>
+              <w:rPr>
+                <w:noProof/>
+                <w:webHidden/>
+              </w:rPr>
+            </w:r>
+            <w:r>
+              <w:rPr>
+                <w:noProof/>
+                <w:webHidden/>
+              </w:rPr>
+              <w:fldChar w:fldCharType="separate"/>
+            </w:r>
+            <w:r>
+              <w:rPr>
+                <w:noProof/>
+                <w:webHidden/>
+              </w:rPr>
+              <w:t>13</w:t>
+            </w:r>
+            <w:r>
+              <w:rPr>
+                <w:noProof/>
+                <w:webHidden/>
+              </w:rPr>
+              <w:fldChar w:fldCharType="end"/>
+            </w:r>
+          </w:hyperlink>
+        </w:p>
+        <w:p>
+          <w:pPr>
+            <w:pStyle w:val="Inhopg1"/>
+            <w:tabs>
+              <w:tab w:val="right" w:leader="dot" w:pos="9062"/>
+            </w:tabs>
+            <w:rPr>
+              <w:rFonts w:asciiTheme="minorHAnsi" w:hAnsiTheme="minorHAnsi" w:cstheme="minorBidi"/>
+              <w:noProof/>
+              <w:sz w:val="22"/>
+              <w:szCs w:val="22"/>
+              <w:lang w:eastAsia="nl-NL"/>
+            </w:rPr>
+          </w:pPr>
+          <w:hyperlink w:anchor="_Toc513731799" w:history="1">
+            <w:r>
+              <w:rPr>
+                <w:rStyle w:val="Hyperlink"/>
+                <w:rFonts w:eastAsia="Times New Roman"/>
+                <w:noProof/>
+                <w:lang w:val="en-US"/>
+              </w:rPr>
+              <w:t>INTERCEPT EVENTS</w:t>
+            </w:r>
+            <w:r>
+              <w:rPr>
+                <w:noProof/>
+                <w:webHidden/>
+              </w:rPr>
+              <w:tab/>
+            </w:r>
+            <w:r>
+              <w:rPr>
+                <w:noProof/>
+                <w:webHidden/>
+              </w:rPr>
+              <w:fldChar w:fldCharType="begin"/>
+            </w:r>
+            <w:r>
+              <w:rPr>
+                <w:noProof/>
+                <w:webHidden/>
+              </w:rPr>
+              <w:instrText xml:space="preserve"> PAGEREF _Toc513731799 \h </w:instrText>
+            </w:r>
+            <w:r>
+              <w:rPr>
+                <w:noProof/>
+                <w:webHidden/>
+              </w:rPr>
+            </w:r>
+            <w:r>
+              <w:rPr>
+                <w:noProof/>
+                <w:webHidden/>
+              </w:rPr>
+              <w:fldChar w:fldCharType="separate"/>
+            </w:r>
+            <w:r>
+              <w:rPr>
+                <w:noProof/>
+                <w:webHidden/>
+              </w:rPr>
+              <w:t>14</w:t>
+            </w:r>
+            <w:r>
+              <w:rPr>
+                <w:noProof/>
+                <w:webHidden/>
+              </w:rPr>
+              <w:fldChar w:fldCharType="end"/>
+            </w:r>
+          </w:hyperlink>
+        </w:p>
+        <w:p>
+          <w:pPr>
+            <w:pStyle w:val="Inhopg1"/>
+            <w:tabs>
+              <w:tab w:val="right" w:leader="dot" w:pos="9062"/>
+            </w:tabs>
+            <w:rPr>
+              <w:rFonts w:asciiTheme="minorHAnsi" w:hAnsiTheme="minorHAnsi" w:cstheme="minorBidi"/>
+              <w:noProof/>
+              <w:sz w:val="22"/>
+              <w:szCs w:val="22"/>
+              <w:lang w:eastAsia="nl-NL"/>
+            </w:rPr>
+          </w:pPr>
+          <w:hyperlink w:anchor="_Toc513731800" w:history="1">
+            <w:r>
+              <w:rPr>
+                <w:rStyle w:val="Hyperlink"/>
+                <w:rFonts w:eastAsia="Times New Roman"/>
+                <w:noProof/>
+                <w:lang w:val="en-US"/>
+              </w:rPr>
+              <w:t>BATCH PROCESSING</w:t>
+            </w:r>
+            <w:r>
+              <w:rPr>
+                <w:noProof/>
+                <w:webHidden/>
+              </w:rPr>
+              <w:tab/>
+            </w:r>
+            <w:r>
+              <w:rPr>
+                <w:noProof/>
+                <w:webHidden/>
+              </w:rPr>
+              <w:fldChar w:fldCharType="begin"/>
+            </w:r>
+            <w:r>
+              <w:rPr>
+                <w:noProof/>
+                <w:webHidden/>
+              </w:rPr>
+              <w:instrText xml:space="preserve"> PAGEREF _Toc513731800 \h </w:instrText>
+            </w:r>
+            <w:r>
+              <w:rPr>
+                <w:noProof/>
+                <w:webHidden/>
+              </w:rPr>
+            </w:r>
+            <w:r>
+              <w:rPr>
+                <w:noProof/>
+                <w:webHidden/>
+              </w:rPr>
+              <w:fldChar w:fldCharType="separate"/>
+            </w:r>
+            <w:r>
+              <w:rPr>
+                <w:noProof/>
+                <w:webHidden/>
+              </w:rPr>
+              <w:t>15</w:t>
+            </w:r>
+            <w:r>
+              <w:rPr>
+                <w:noProof/>
+                <w:webHidden/>
+              </w:rPr>
+              <w:fldChar w:fldCharType="end"/>
+            </w:r>
+          </w:hyperlink>
+        </w:p>
+        <w:p>
+          <w:pPr>
+            <w:pStyle w:val="Inhopg1"/>
+            <w:tabs>
+              <w:tab w:val="right" w:leader="dot" w:pos="9062"/>
+            </w:tabs>
+            <w:rPr>
+              <w:rFonts w:asciiTheme="minorHAnsi" w:hAnsiTheme="minorHAnsi" w:cstheme="minorBidi"/>
+              <w:noProof/>
+              <w:sz w:val="22"/>
+              <w:szCs w:val="22"/>
+              <w:lang w:eastAsia="nl-NL"/>
+            </w:rPr>
+          </w:pPr>
+          <w:hyperlink w:anchor="_Toc513731801" w:history="1">
+            <w:r>
+              <w:rPr>
+                <w:rStyle w:val="Hyperlink"/>
+                <w:rFonts w:eastAsia="Times New Roman"/>
+                <w:noProof/>
+                <w:lang w:val="en-US"/>
+              </w:rPr>
+              <w:t>DATATYPES</w:t>
+            </w:r>
+            <w:r>
+              <w:rPr>
+                <w:noProof/>
+                <w:webHidden/>
+              </w:rPr>
+              <w:tab/>
+            </w:r>
+            <w:r>
+              <w:rPr>
+                <w:noProof/>
+                <w:webHidden/>
+              </w:rPr>
+              <w:fldChar w:fldCharType="begin"/>
+            </w:r>
+            <w:r>
+              <w:rPr>
+                <w:noProof/>
+                <w:webHidden/>
+              </w:rPr>
+              <w:instrText xml:space="preserve"> PAGEREF _Toc513731801 \h </w:instrText>
+            </w:r>
+            <w:r>
+              <w:rPr>
+                <w:noProof/>
+                <w:webHidden/>
+              </w:rPr>
+            </w:r>
+            <w:r>
+              <w:rPr>
+                <w:noProof/>
+                <w:webHidden/>
+              </w:rPr>
+              <w:fldChar w:fldCharType="separate"/>
+            </w:r>
+            <w:r>
+              <w:rPr>
+                <w:noProof/>
+                <w:webHidden/>
+              </w:rPr>
+              <w:t>16</w:t>
+            </w:r>
+            <w:r>
+              <w:rPr>
+                <w:noProof/>
+                <w:webHidden/>
+              </w:rPr>
+              <w:fldChar w:fldCharType="end"/>
+            </w:r>
+          </w:hyperlink>
+        </w:p>
+        <w:p>
+          <w:pPr>
+            <w:pStyle w:val="Inhopg1"/>
+            <w:tabs>
+              <w:tab w:val="right" w:leader="dot" w:pos="9062"/>
+            </w:tabs>
+            <w:rPr>
+              <w:rFonts w:asciiTheme="minorHAnsi" w:hAnsiTheme="minorHAnsi" w:cstheme="minorBidi"/>
+              <w:noProof/>
+              <w:sz w:val="22"/>
+              <w:szCs w:val="22"/>
+              <w:lang w:eastAsia="nl-NL"/>
+            </w:rPr>
+          </w:pPr>
+          <w:hyperlink w:anchor="_Toc513731802" w:history="1">
+            <w:r>
+              <w:rPr>
+                <w:rStyle w:val="Hyperlink"/>
+                <w:rFonts w:eastAsia="Times New Roman"/>
+                <w:noProof/>
+                <w:lang w:val="en-US"/>
+              </w:rPr>
+              <w:t>QUERY LANGUAGE AND NATIVE SQL</w:t>
+            </w:r>
+            <w:r>
+              <w:rPr>
+                <w:noProof/>
+                <w:webHidden/>
+              </w:rPr>
+              <w:tab/>
+            </w:r>
+            <w:r>
+              <w:rPr>
+                <w:noProof/>
+                <w:webHidden/>
+              </w:rPr>
+              <w:fldChar w:fldCharType="begin"/>
+            </w:r>
+            <w:r>
+              <w:rPr>
+                <w:noProof/>
+                <w:webHidden/>
+              </w:rPr>
+              <w:instrText xml:space="preserve"> PAGEREF _Toc513731802 \h </w:instrText>
+            </w:r>
+            <w:r>
+              <w:rPr>
+                <w:noProof/>
+                <w:webHidden/>
+              </w:rPr>
+            </w:r>
+            <w:r>
+              <w:rPr>
+                <w:noProof/>
+                <w:webHidden/>
+              </w:rPr>
+              <w:fldChar w:fldCharType="separate"/>
+            </w:r>
+            <w:r>
+              <w:rPr>
+                <w:noProof/>
+                <w:webHidden/>
+              </w:rPr>
+              <w:t>17</w:t>
+            </w:r>
+            <w:r>
+              <w:rPr>
+                <w:noProof/>
+                <w:webHidden/>
+              </w:rPr>
+              <w:fldChar w:fldCharType="end"/>
+            </w:r>
+          </w:hyperlink>
+        </w:p>
+        <w:p>
+          <w:pPr>
+            <w:pStyle w:val="Inhopg1"/>
+            <w:tabs>
+              <w:tab w:val="right" w:leader="dot" w:pos="9062"/>
+            </w:tabs>
+            <w:rPr>
+              <w:rFonts w:asciiTheme="minorHAnsi" w:hAnsiTheme="minorHAnsi" w:cstheme="minorBidi"/>
+              <w:noProof/>
+              <w:sz w:val="22"/>
+              <w:szCs w:val="22"/>
+              <w:lang w:eastAsia="nl-NL"/>
+            </w:rPr>
+          </w:pPr>
+          <w:hyperlink w:anchor="_Toc513731803" w:history="1">
+            <w:r>
+              <w:rPr>
+                <w:rStyle w:val="Hyperlink"/>
+                <w:rFonts w:eastAsia="Times New Roman"/>
+                <w:noProof/>
+                <w:lang w:val="en-US"/>
+              </w:rPr>
+              <w:t>XML MAPPINGS</w:t>
+            </w:r>
+            <w:r>
+              <w:rPr>
+                <w:noProof/>
+                <w:webHidden/>
+              </w:rPr>
+              <w:tab/>
+            </w:r>
+            <w:r>
+              <w:rPr>
+                <w:noProof/>
+                <w:webHidden/>
+              </w:rPr>
+              <w:fldChar w:fldCharType="begin"/>
+            </w:r>
+            <w:r>
+              <w:rPr>
+                <w:noProof/>
+                <w:webHidden/>
+              </w:rPr>
+              <w:instrText xml:space="preserve"> PAGEREF _Toc513731803 \h </w:instrText>
+            </w:r>
+            <w:r>
+              <w:rPr>
+                <w:noProof/>
+                <w:webHidden/>
+              </w:rPr>
+            </w:r>
+            <w:r>
+              <w:rPr>
+                <w:noProof/>
+                <w:webHidden/>
+              </w:rPr>
+              <w:fldChar w:fldCharType="separate"/>
+            </w:r>
+            <w:r>
+              <w:rPr>
+                <w:noProof/>
+                <w:webHidden/>
+              </w:rPr>
+              <w:t>18</w:t>
+            </w:r>
+            <w:r>
+              <w:rPr>
+                <w:noProof/>
+                <w:webHidden/>
+              </w:rPr>
+              <w:fldChar w:fldCharType="end"/>
+            </w:r>
+          </w:hyperlink>
+        </w:p>
+        <w:p>
+          <w:pPr>
+            <w:pStyle w:val="Inhopg1"/>
+            <w:tabs>
+              <w:tab w:val="right" w:leader="dot" w:pos="9062"/>
+            </w:tabs>
+            <w:rPr>
+              <w:rFonts w:asciiTheme="minorHAnsi" w:hAnsiTheme="minorHAnsi" w:cstheme="minorBidi"/>
+              <w:noProof/>
+              <w:sz w:val="22"/>
+              <w:szCs w:val="22"/>
+              <w:lang w:eastAsia="nl-NL"/>
+            </w:rPr>
+          </w:pPr>
+          <w:hyperlink w:anchor="_Toc513731804" w:history="1">
+            <w:r>
+              <w:rPr>
+                <w:rStyle w:val="Hyperlink"/>
+                <w:rFonts w:eastAsia="Times New Roman"/>
+                <w:noProof/>
+                <w:lang w:val="nl"/>
+              </w:rPr>
+              <w:t>TOOLS</w:t>
+            </w:r>
+            <w:r>
+              <w:rPr>
+                <w:noProof/>
+                <w:webHidden/>
+              </w:rPr>
+              <w:tab/>
+            </w:r>
+            <w:r>
+              <w:rPr>
+                <w:noProof/>
+                <w:webHidden/>
+              </w:rPr>
+              <w:fldChar w:fldCharType="begin"/>
+            </w:r>
+            <w:r>
+              <w:rPr>
+                <w:noProof/>
+                <w:webHidden/>
+              </w:rPr>
+              <w:instrText xml:space="preserve"> PAGEREF _Toc513731804 \h </w:instrText>
+            </w:r>
+            <w:r>
+              <w:rPr>
+                <w:noProof/>
+                <w:webHidden/>
+              </w:rPr>
+            </w:r>
+            <w:r>
+              <w:rPr>
+                <w:noProof/>
+                <w:webHidden/>
+              </w:rPr>
+              <w:fldChar w:fldCharType="separate"/>
+            </w:r>
+            <w:r>
+              <w:rPr>
+                <w:noProof/>
+                <w:webHidden/>
+              </w:rPr>
+              <w:t>19</w:t>
             </w:r>
             <w:r>
               <w:rPr>
@@ -1067,7 +2103,7 @@
           <w:lang w:val="en-US"/>
         </w:rPr>
       </w:pPr>
-      <w:bookmarkStart w:id="0" w:name="_Toc513037906"/>
+      <w:bookmarkStart w:id="0" w:name="_Toc513731789"/>
       <w:r>
         <w:rPr>
           <w:rFonts w:eastAsia="Times New Roman"/>
@@ -1439,7 +2475,7 @@
           <w:lang w:val="en-US"/>
         </w:rPr>
       </w:pPr>
-      <w:bookmarkStart w:id="1" w:name="_Toc513037907"/>
+      <w:bookmarkStart w:id="1" w:name="_Toc513731790"/>
       <w:r>
         <w:rPr>
           <w:rFonts w:eastAsia="Times New Roman"/>
@@ -1587,8 +2623,6 @@
         </w:rPr>
         <w:t xml:space="preserve"> try to find the objects in the cache at first, and in a second attempt at a different stored 'location'.</w:t>
       </w:r>
-      <w:bookmarkStart w:id="2" w:name="_GoBack"/>
-      <w:bookmarkEnd w:id="2"/>
     </w:p>
     <w:p>
       <w:pPr>
@@ -1695,22 +2729,22 @@
     </w:p>
     <w:p>
       <w:pPr>
-        <w:widowControl/>
-        <w:rPr>
-          <w:rFonts w:eastAsia="Times New Roman" w:cs="Times New Roman"/>
-          <w:szCs w:val="24"/>
-          <w:lang w:val="en-US"/>
-        </w:rPr>
-      </w:pPr>
-      <w:r>
-        <w:rPr>
-          <w:rFonts w:eastAsia="Times New Roman" w:cs="Times New Roman"/>
-          <w:szCs w:val="24"/>
+        <w:pStyle w:val="Kop1"/>
+        <w:rPr>
+          <w:rFonts w:eastAsia="Times New Roman"/>
+          <w:lang w:val="en-US"/>
+        </w:rPr>
+      </w:pPr>
+      <w:bookmarkStart w:id="2" w:name="_Toc513731791"/>
+      <w:r>
+        <w:rPr>
+          <w:rFonts w:eastAsia="Times New Roman"/>
           <w:lang w:val="en-US"/>
         </w:rPr>
         <w:lastRenderedPageBreak/>
         <w:t>CONFIGURATION</w:t>
       </w:r>
+      <w:bookmarkEnd w:id="2"/>
     </w:p>
     <w:p>
       <w:pPr>
@@ -1724,33 +2758,6 @@
           <w:lang w:val="en-US"/>
         </w:rPr>
       </w:pPr>
-      <w:r>
-        <w:rPr>
-          <w:rFonts w:eastAsia="Times New Roman" w:cs="Times New Roman"/>
-          <w:szCs w:val="24"/>
-          <w:lang w:val="en-US"/>
-        </w:rPr>
-        <w:br w:type="page"/>
-      </w:r>
-    </w:p>
-    <w:p>
-      <w:pPr>
-        <w:widowControl/>
-        <w:rPr>
-          <w:rFonts w:eastAsia="Times New Roman" w:cs="Times New Roman"/>
-          <w:szCs w:val="24"/>
-          <w:lang w:val="en-US"/>
-        </w:rPr>
-      </w:pPr>
-      <w:r>
-        <w:rPr>
-          <w:rFonts w:eastAsia="Times New Roman" w:cs="Times New Roman"/>
-          <w:szCs w:val="24"/>
-          <w:lang w:val="en-US"/>
-        </w:rPr>
-        <w:lastRenderedPageBreak/>
-        <w:t>PERSISTENT CLASSES</w:t>
-      </w:r>
     </w:p>
     <w:p>
       <w:pPr>
@@ -1770,26 +2777,59 @@
           <w:szCs w:val="24"/>
           <w:lang w:val="en-US"/>
         </w:rPr>
-        <w:br w:type="page"/>
-      </w:r>
-    </w:p>
-    <w:p>
-      <w:pPr>
-        <w:widowControl/>
-        <w:rPr>
-          <w:rFonts w:eastAsia="Times New Roman" w:cs="Times New Roman"/>
-          <w:szCs w:val="24"/>
-          <w:lang w:val="en-US"/>
-        </w:rPr>
-      </w:pPr>
-      <w:r>
-        <w:rPr>
-          <w:rFonts w:eastAsia="Times New Roman" w:cs="Times New Roman"/>
-          <w:szCs w:val="24"/>
-          <w:lang w:val="en-US"/>
-        </w:rPr>
-        <w:lastRenderedPageBreak/>
-        <w:t>BASIC O/R MAPPING</w:t>
+        <w:t>The standard configuration of your application is in general contained in the “</w:t>
+      </w:r>
+      <w:proofErr w:type="spellStart"/>
+      <w:r>
+        <w:rPr>
+          <w:rFonts w:eastAsia="Times New Roman" w:cs="Times New Roman"/>
+          <w:szCs w:val="24"/>
+          <w:lang w:val="en-US"/>
+        </w:rPr>
+        <w:t>configuration.cxh</w:t>
+      </w:r>
+      <w:proofErr w:type="spellEnd"/>
+      <w:r>
+        <w:rPr>
+          <w:rFonts w:eastAsia="Times New Roman" w:cs="Times New Roman"/>
+          <w:szCs w:val="24"/>
+          <w:lang w:val="en-US"/>
+        </w:rPr>
+        <w:t xml:space="preserve">” file in the root directory of the </w:t>
+      </w:r>
+      <w:proofErr w:type="spellStart"/>
+      <w:r>
+        <w:rPr>
+          <w:rFonts w:eastAsia="Times New Roman" w:cs="Times New Roman"/>
+          <w:szCs w:val="24"/>
+          <w:lang w:val="en-US"/>
+        </w:rPr>
+        <w:t>filestore</w:t>
+      </w:r>
+      <w:proofErr w:type="spellEnd"/>
+      <w:r>
+        <w:rPr>
+          <w:rFonts w:eastAsia="Times New Roman" w:cs="Times New Roman"/>
+          <w:szCs w:val="24"/>
+          <w:lang w:val="en-US"/>
+        </w:rPr>
+        <w:t>.</w:t>
+      </w:r>
+      <w:r>
+        <w:rPr>
+          <w:rFonts w:eastAsia="Times New Roman" w:cs="Times New Roman"/>
+          <w:szCs w:val="24"/>
+          <w:lang w:val="en-US"/>
+        </w:rPr>
+        <w:t xml:space="preserve"> This is a general XML file with the definition of all of the classes in your application, their attributes and there associations.</w:t>
+      </w:r>
+      <w:r>
+        <w:rPr>
+          <w:rFonts w:eastAsia="Times New Roman" w:cs="Times New Roman"/>
+          <w:szCs w:val="24"/>
+          <w:lang w:val="en-US"/>
+        </w:rPr>
+        <w:t xml:space="preserve"> Loading this file with the general interface:</w:t>
       </w:r>
     </w:p>
     <w:p>
@@ -1804,34 +2844,64 @@
           <w:lang w:val="en-US"/>
         </w:rPr>
       </w:pPr>
-      <w:r>
-        <w:rPr>
-          <w:rFonts w:eastAsia="Times New Roman" w:cs="Times New Roman"/>
-          <w:szCs w:val="24"/>
-          <w:lang w:val="en-US"/>
-        </w:rPr>
-        <w:br w:type="page"/>
-      </w:r>
     </w:p>
-    <w:p>
-      <w:pPr>
-        <w:widowControl/>
-        <w:rPr>
-          <w:rFonts w:eastAsia="Times New Roman" w:cs="Times New Roman"/>
-          <w:szCs w:val="24"/>
-          <w:lang w:val="en-US"/>
-        </w:rPr>
-      </w:pPr>
-      <w:r>
-        <w:rPr>
-          <w:rFonts w:eastAsia="Times New Roman" w:cs="Times New Roman"/>
-          <w:szCs w:val="24"/>
-          <w:lang w:val="en-US"/>
-        </w:rPr>
-        <w:lastRenderedPageBreak/>
-        <w:t>ASSOCIATION MAPPINGS</w:t>
-      </w:r>
-    </w:p>
+    <w:tbl>
+      <w:tblPr>
+        <w:tblStyle w:val="Tabelraster"/>
+        <w:tblW w:w="0" w:type="auto"/>
+        <w:tblLook w:val="04A0" w:firstRow="1" w:lastRow="0" w:firstColumn="1" w:lastColumn="0" w:noHBand="0" w:noVBand="1"/>
+      </w:tblPr>
+      <w:tblGrid>
+        <w:gridCol w:w="9062"/>
+      </w:tblGrid>
+      <w:tr>
+        <w:tc>
+          <w:tcPr>
+            <w:tcW w:w="9062" w:type="dxa"/>
+            <w:shd w:val="clear" w:color="auto" w:fill="FDE9D9" w:themeFill="accent6" w:themeFillTint="33"/>
+          </w:tcPr>
+          <w:p>
+            <w:pPr>
+              <w:widowControl/>
+              <w:autoSpaceDE/>
+              <w:autoSpaceDN/>
+              <w:adjustRightInd/>
+              <w:rPr>
+                <w:rFonts w:eastAsia="Times New Roman" w:cs="Times New Roman"/>
+                <w:szCs w:val="24"/>
+                <w:lang w:val="en-US"/>
+              </w:rPr>
+            </w:pPr>
+            <w:proofErr w:type="spellStart"/>
+            <w:r>
+              <w:rPr>
+                <w:rFonts w:eastAsia="Times New Roman" w:cs="Times New Roman"/>
+                <w:szCs w:val="24"/>
+                <w:lang w:val="en-US"/>
+              </w:rPr>
+              <w:t>hibernate</w:t>
+            </w:r>
+            <w:r>
+              <w:rPr>
+                <w:rFonts w:eastAsia="Times New Roman" w:cs="Times New Roman"/>
+                <w:szCs w:val="24"/>
+                <w:lang w:val="en-US"/>
+              </w:rPr>
+              <w:t>.LoadConfiguration</w:t>
+            </w:r>
+            <w:proofErr w:type="spellEnd"/>
+            <w:r>
+              <w:rPr>
+                <w:rFonts w:eastAsia="Times New Roman" w:cs="Times New Roman"/>
+                <w:szCs w:val="24"/>
+                <w:lang w:val="en-US"/>
+              </w:rPr>
+              <w:t>()</w:t>
+            </w:r>
+          </w:p>
+        </w:tc>
+      </w:tr>
+    </w:tbl>
     <w:p>
       <w:pPr>
         <w:widowControl/>
@@ -1844,33 +2914,6 @@
           <w:lang w:val="en-US"/>
         </w:rPr>
       </w:pPr>
-      <w:r>
-        <w:rPr>
-          <w:rFonts w:eastAsia="Times New Roman" w:cs="Times New Roman"/>
-          <w:szCs w:val="24"/>
-          <w:lang w:val="en-US"/>
-        </w:rPr>
-        <w:br w:type="page"/>
-      </w:r>
-    </w:p>
-    <w:p>
-      <w:pPr>
-        <w:widowControl/>
-        <w:rPr>
-          <w:rFonts w:eastAsia="Times New Roman" w:cs="Times New Roman"/>
-          <w:szCs w:val="24"/>
-          <w:lang w:val="en-US"/>
-        </w:rPr>
-      </w:pPr>
-      <w:r>
-        <w:rPr>
-          <w:rFonts w:eastAsia="Times New Roman" w:cs="Times New Roman"/>
-          <w:szCs w:val="24"/>
-          <w:lang w:val="en-US"/>
-        </w:rPr>
-        <w:lastRenderedPageBreak/>
-        <w:t>INHERITANCE MAPPING</w:t>
-      </w:r>
     </w:p>
     <w:p>
       <w:pPr>
@@ -1890,17 +2933,1403 @@
           <w:szCs w:val="24"/>
           <w:lang w:val="en-US"/>
         </w:rPr>
-        <w:br w:type="page"/>
+        <w:t>Is enough to get you going. Alternatively you may specify a different file as an argument to this call. The *.</w:t>
+      </w:r>
+      <w:proofErr w:type="spellStart"/>
+      <w:r>
+        <w:rPr>
+          <w:rFonts w:eastAsia="Times New Roman" w:cs="Times New Roman"/>
+          <w:szCs w:val="24"/>
+          <w:lang w:val="en-US"/>
+        </w:rPr>
+        <w:t>cxh</w:t>
+      </w:r>
+      <w:proofErr w:type="spellEnd"/>
+      <w:r>
+        <w:rPr>
+          <w:rFonts w:eastAsia="Times New Roman" w:cs="Times New Roman"/>
+          <w:szCs w:val="24"/>
+          <w:lang w:val="en-US"/>
+        </w:rPr>
+        <w:t xml:space="preserve"> extension of this file is merely a convention, instead of a requirement.</w:t>
+      </w:r>
+      <w:r>
+        <w:rPr>
+          <w:rFonts w:eastAsia="Times New Roman" w:cs="Times New Roman"/>
+          <w:szCs w:val="24"/>
+          <w:lang w:val="en-US"/>
+        </w:rPr>
+        <w:t xml:space="preserve"> The XML configuration file holds the general para</w:t>
+      </w:r>
+      <w:r>
+        <w:rPr>
+          <w:rFonts w:eastAsia="Times New Roman" w:cs="Times New Roman"/>
+          <w:szCs w:val="24"/>
+          <w:lang w:val="en-US"/>
+        </w:rPr>
+        <w:tab/>
+      </w:r>
+      <w:r>
+        <w:rPr>
+          <w:rFonts w:eastAsia="Times New Roman" w:cs="Times New Roman"/>
+          <w:szCs w:val="24"/>
+          <w:lang w:val="en-US"/>
+        </w:rPr>
+        <w:t>meters for the application and the sessions, and also the definition of all classes.</w:t>
+      </w:r>
+      <w:r>
+        <w:rPr>
+          <w:rFonts w:eastAsia="Times New Roman" w:cs="Times New Roman"/>
+          <w:szCs w:val="24"/>
+          <w:lang w:val="en-US"/>
+        </w:rPr>
+        <w:t xml:space="preserve"> This looks like:</w:t>
       </w:r>
     </w:p>
     <w:p>
       <w:pPr>
+        <w:widowControl/>
+        <w:autoSpaceDE/>
+        <w:autoSpaceDN/>
+        <w:adjustRightInd/>
+        <w:rPr>
+          <w:rFonts w:eastAsia="Times New Roman" w:cs="Times New Roman"/>
+          <w:szCs w:val="24"/>
+          <w:lang w:val="en-US"/>
+        </w:rPr>
+      </w:pPr>
+    </w:p>
+    <w:tbl>
+      <w:tblPr>
+        <w:tblStyle w:val="Tabelraster"/>
+        <w:tblW w:w="0" w:type="auto"/>
+        <w:tblLook w:val="04A0" w:firstRow="1" w:lastRow="0" w:firstColumn="1" w:lastColumn="0" w:noHBand="0" w:noVBand="1"/>
+      </w:tblPr>
+      <w:tblGrid>
+        <w:gridCol w:w="9062"/>
+      </w:tblGrid>
+      <w:tr>
+        <w:tc>
+          <w:tcPr>
+            <w:tcW w:w="9062" w:type="dxa"/>
+            <w:shd w:val="clear" w:color="auto" w:fill="FDE9D9" w:themeFill="accent6" w:themeFillTint="33"/>
+          </w:tcPr>
+          <w:p>
+            <w:pPr>
+              <w:widowControl/>
+              <w:autoSpaceDE/>
+              <w:autoSpaceDN/>
+              <w:adjustRightInd/>
+              <w:rPr>
+                <w:rFonts w:ascii="Consolas" w:eastAsia="Times New Roman" w:hAnsi="Consolas" w:cs="Times New Roman"/>
+                <w:sz w:val="18"/>
+                <w:szCs w:val="18"/>
+                <w:lang w:val="en-US"/>
+              </w:rPr>
+            </w:pPr>
+            <w:r>
+              <w:rPr>
+                <w:rFonts w:ascii="Consolas" w:eastAsia="Times New Roman" w:hAnsi="Consolas" w:cs="Times New Roman"/>
+                <w:sz w:val="18"/>
+                <w:szCs w:val="18"/>
+                <w:lang w:val="en-US"/>
+              </w:rPr>
+              <w:t>&lt;hibernate&gt;</w:t>
+            </w:r>
+          </w:p>
+          <w:p>
+            <w:pPr>
+              <w:widowControl/>
+              <w:autoSpaceDE/>
+              <w:autoSpaceDN/>
+              <w:adjustRightInd/>
+              <w:rPr>
+                <w:rFonts w:ascii="Consolas" w:eastAsia="Times New Roman" w:hAnsi="Consolas" w:cs="Times New Roman"/>
+                <w:sz w:val="18"/>
+                <w:szCs w:val="18"/>
+                <w:lang w:val="en-US"/>
+              </w:rPr>
+            </w:pPr>
+            <w:r>
+              <w:rPr>
+                <w:rFonts w:ascii="Consolas" w:eastAsia="Times New Roman" w:hAnsi="Consolas" w:cs="Times New Roman"/>
+                <w:sz w:val="18"/>
+                <w:szCs w:val="18"/>
+                <w:lang w:val="en-US"/>
+              </w:rPr>
+              <w:t xml:space="preserve">  &lt;strategy&gt;standalone&lt;/strategy&gt;</w:t>
+            </w:r>
+          </w:p>
+          <w:p>
+            <w:pPr>
+              <w:widowControl/>
+              <w:autoSpaceDE/>
+              <w:autoSpaceDN/>
+              <w:adjustRightInd/>
+              <w:rPr>
+                <w:rFonts w:ascii="Consolas" w:eastAsia="Times New Roman" w:hAnsi="Consolas" w:cs="Times New Roman"/>
+                <w:sz w:val="18"/>
+                <w:szCs w:val="18"/>
+                <w:lang w:val="en-US"/>
+              </w:rPr>
+            </w:pPr>
+            <w:r>
+              <w:rPr>
+                <w:rFonts w:ascii="Consolas" w:eastAsia="Times New Roman" w:hAnsi="Consolas" w:cs="Times New Roman"/>
+                <w:sz w:val="18"/>
+                <w:szCs w:val="18"/>
+                <w:lang w:val="en-US"/>
+              </w:rPr>
+              <w:t xml:space="preserve">  &lt;</w:t>
+            </w:r>
+            <w:proofErr w:type="spellStart"/>
+            <w:r>
+              <w:rPr>
+                <w:rFonts w:ascii="Consolas" w:eastAsia="Times New Roman" w:hAnsi="Consolas" w:cs="Times New Roman"/>
+                <w:sz w:val="18"/>
+                <w:szCs w:val="18"/>
+                <w:lang w:val="en-US"/>
+              </w:rPr>
+              <w:t>default_</w:t>
+            </w:r>
+            <w:r>
+              <w:rPr>
+                <w:rFonts w:ascii="Consolas" w:eastAsia="Times New Roman" w:hAnsi="Consolas" w:cs="Times New Roman"/>
+                <w:sz w:val="18"/>
+                <w:szCs w:val="18"/>
+                <w:lang w:val="en-US"/>
+              </w:rPr>
+              <w:t>catalog</w:t>
+            </w:r>
+            <w:proofErr w:type="spellEnd"/>
+            <w:r>
+              <w:rPr>
+                <w:rFonts w:ascii="Consolas" w:eastAsia="Times New Roman" w:hAnsi="Consolas" w:cs="Times New Roman"/>
+                <w:sz w:val="18"/>
+                <w:szCs w:val="18"/>
+                <w:lang w:val="en-US"/>
+              </w:rPr>
+              <w:t>&gt;</w:t>
+            </w:r>
+            <w:r>
+              <w:rPr>
+                <w:rFonts w:ascii="Consolas" w:eastAsia="Times New Roman" w:hAnsi="Consolas" w:cs="Times New Roman"/>
+                <w:sz w:val="18"/>
+                <w:szCs w:val="18"/>
+                <w:lang w:val="en-US"/>
+              </w:rPr>
+              <w:t>test</w:t>
+            </w:r>
+            <w:r>
+              <w:rPr>
+                <w:rFonts w:ascii="Consolas" w:eastAsia="Times New Roman" w:hAnsi="Consolas" w:cs="Times New Roman"/>
+                <w:sz w:val="18"/>
+                <w:szCs w:val="18"/>
+                <w:lang w:val="en-US"/>
+              </w:rPr>
+              <w:t>&lt;/</w:t>
+            </w:r>
+            <w:proofErr w:type="spellStart"/>
+            <w:r>
+              <w:rPr>
+                <w:rFonts w:ascii="Consolas" w:eastAsia="Times New Roman" w:hAnsi="Consolas" w:cs="Times New Roman"/>
+                <w:sz w:val="18"/>
+                <w:szCs w:val="18"/>
+                <w:lang w:val="en-US"/>
+              </w:rPr>
+              <w:t>default_</w:t>
+            </w:r>
+            <w:r>
+              <w:rPr>
+                <w:rFonts w:ascii="Consolas" w:eastAsia="Times New Roman" w:hAnsi="Consolas" w:cs="Times New Roman"/>
+                <w:sz w:val="18"/>
+                <w:szCs w:val="18"/>
+                <w:lang w:val="en-US"/>
+              </w:rPr>
+              <w:t>catalog</w:t>
+            </w:r>
+            <w:proofErr w:type="spellEnd"/>
+            <w:r>
+              <w:rPr>
+                <w:rFonts w:ascii="Consolas" w:eastAsia="Times New Roman" w:hAnsi="Consolas" w:cs="Times New Roman"/>
+                <w:sz w:val="18"/>
+                <w:szCs w:val="18"/>
+                <w:lang w:val="en-US"/>
+              </w:rPr>
+              <w:t>&gt;</w:t>
+            </w:r>
+          </w:p>
+          <w:p>
+            <w:pPr>
+              <w:widowControl/>
+              <w:autoSpaceDE/>
+              <w:autoSpaceDN/>
+              <w:adjustRightInd/>
+              <w:rPr>
+                <w:rFonts w:ascii="Consolas" w:eastAsia="Times New Roman" w:hAnsi="Consolas" w:cs="Times New Roman"/>
+                <w:sz w:val="18"/>
+                <w:szCs w:val="18"/>
+                <w:lang w:val="en-US"/>
+              </w:rPr>
+            </w:pPr>
+            <w:r>
+              <w:rPr>
+                <w:rFonts w:ascii="Consolas" w:eastAsia="Times New Roman" w:hAnsi="Consolas" w:cs="Times New Roman"/>
+                <w:sz w:val="18"/>
+                <w:szCs w:val="18"/>
+                <w:lang w:val="en-US"/>
+              </w:rPr>
+              <w:t xml:space="preserve">  &lt;</w:t>
+            </w:r>
+            <w:proofErr w:type="spellStart"/>
+            <w:r>
+              <w:rPr>
+                <w:rFonts w:ascii="Consolas" w:eastAsia="Times New Roman" w:hAnsi="Consolas" w:cs="Times New Roman"/>
+                <w:sz w:val="18"/>
+                <w:szCs w:val="18"/>
+                <w:lang w:val="en-US"/>
+              </w:rPr>
+              <w:t>default_schema</w:t>
+            </w:r>
+            <w:proofErr w:type="spellEnd"/>
+            <w:r>
+              <w:rPr>
+                <w:rFonts w:ascii="Consolas" w:eastAsia="Times New Roman" w:hAnsi="Consolas" w:cs="Times New Roman"/>
+                <w:sz w:val="18"/>
+                <w:szCs w:val="18"/>
+                <w:lang w:val="en-US"/>
+              </w:rPr>
+              <w:t>&gt;data&lt;/</w:t>
+            </w:r>
+            <w:proofErr w:type="spellStart"/>
+            <w:r>
+              <w:rPr>
+                <w:rFonts w:ascii="Consolas" w:eastAsia="Times New Roman" w:hAnsi="Consolas" w:cs="Times New Roman"/>
+                <w:sz w:val="18"/>
+                <w:szCs w:val="18"/>
+                <w:lang w:val="en-US"/>
+              </w:rPr>
+              <w:t>default_schema</w:t>
+            </w:r>
+            <w:proofErr w:type="spellEnd"/>
+            <w:r>
+              <w:rPr>
+                <w:rFonts w:ascii="Consolas" w:eastAsia="Times New Roman" w:hAnsi="Consolas" w:cs="Times New Roman"/>
+                <w:sz w:val="18"/>
+                <w:szCs w:val="18"/>
+                <w:lang w:val="en-US"/>
+              </w:rPr>
+              <w:t>&gt;</w:t>
+            </w:r>
+          </w:p>
+          <w:p>
+            <w:pPr>
+              <w:widowControl/>
+              <w:autoSpaceDE/>
+              <w:autoSpaceDN/>
+              <w:adjustRightInd/>
+              <w:rPr>
+                <w:rFonts w:ascii="Consolas" w:eastAsia="Times New Roman" w:hAnsi="Consolas" w:cs="Times New Roman"/>
+                <w:sz w:val="18"/>
+                <w:szCs w:val="18"/>
+                <w:lang w:val="en-US"/>
+              </w:rPr>
+            </w:pPr>
+            <w:r>
+              <w:rPr>
+                <w:rFonts w:ascii="Consolas" w:eastAsia="Times New Roman" w:hAnsi="Consolas" w:cs="Times New Roman"/>
+                <w:sz w:val="18"/>
+                <w:szCs w:val="18"/>
+                <w:lang w:val="en-US"/>
+              </w:rPr>
+              <w:t xml:space="preserve">  &lt;class&gt;</w:t>
+            </w:r>
+          </w:p>
+          <w:p>
+            <w:pPr>
+              <w:widowControl/>
+              <w:autoSpaceDE/>
+              <w:autoSpaceDN/>
+              <w:adjustRightInd/>
+              <w:rPr>
+                <w:rFonts w:ascii="Consolas" w:eastAsia="Times New Roman" w:hAnsi="Consolas" w:cs="Times New Roman"/>
+                <w:sz w:val="18"/>
+                <w:szCs w:val="18"/>
+                <w:lang w:val="en-US"/>
+              </w:rPr>
+            </w:pPr>
+            <w:r>
+              <w:rPr>
+                <w:rFonts w:ascii="Consolas" w:eastAsia="Times New Roman" w:hAnsi="Consolas" w:cs="Times New Roman"/>
+                <w:sz w:val="18"/>
+                <w:szCs w:val="18"/>
+                <w:lang w:val="en-US"/>
+              </w:rPr>
+              <w:t xml:space="preserve">    &lt;name&gt;invoice&lt;/name&gt;</w:t>
+            </w:r>
+          </w:p>
+          <w:p>
+            <w:pPr>
+              <w:widowControl/>
+              <w:autoSpaceDE/>
+              <w:autoSpaceDN/>
+              <w:adjustRightInd/>
+              <w:rPr>
+                <w:rFonts w:ascii="Consolas" w:eastAsia="Times New Roman" w:hAnsi="Consolas" w:cs="Times New Roman"/>
+                <w:sz w:val="18"/>
+                <w:szCs w:val="18"/>
+                <w:lang w:val="en-US"/>
+              </w:rPr>
+            </w:pPr>
+            <w:r>
+              <w:rPr>
+                <w:rFonts w:ascii="Consolas" w:eastAsia="Times New Roman" w:hAnsi="Consolas" w:cs="Times New Roman"/>
+                <w:sz w:val="18"/>
+                <w:szCs w:val="18"/>
+                <w:lang w:val="en-US"/>
+              </w:rPr>
+              <w:t xml:space="preserve">    &lt;table&gt;invoice&lt;/table&gt;</w:t>
+            </w:r>
+          </w:p>
+          <w:p>
+            <w:pPr>
+              <w:widowControl/>
+              <w:autoSpaceDE/>
+              <w:autoSpaceDN/>
+              <w:adjustRightInd/>
+              <w:rPr>
+                <w:rFonts w:ascii="Consolas" w:eastAsia="Times New Roman" w:hAnsi="Consolas" w:cs="Times New Roman"/>
+                <w:sz w:val="18"/>
+                <w:szCs w:val="18"/>
+                <w:lang w:val="en-US"/>
+              </w:rPr>
+            </w:pPr>
+            <w:r>
+              <w:rPr>
+                <w:rFonts w:ascii="Consolas" w:eastAsia="Times New Roman" w:hAnsi="Consolas" w:cs="Times New Roman"/>
+                <w:sz w:val="18"/>
+                <w:szCs w:val="18"/>
+                <w:lang w:val="en-US"/>
+              </w:rPr>
+              <w:t xml:space="preserve">    &lt;attributes&gt;</w:t>
+            </w:r>
+          </w:p>
+          <w:p>
+            <w:pPr>
+              <w:widowControl/>
+              <w:autoSpaceDE/>
+              <w:autoSpaceDN/>
+              <w:adjustRightInd/>
+              <w:rPr>
+                <w:rFonts w:ascii="Consolas" w:eastAsia="Times New Roman" w:hAnsi="Consolas" w:cs="Times New Roman"/>
+                <w:sz w:val="18"/>
+                <w:szCs w:val="18"/>
+                <w:lang w:val="en-US"/>
+              </w:rPr>
+            </w:pPr>
+            <w:r>
+              <w:rPr>
+                <w:rFonts w:ascii="Consolas" w:eastAsia="Times New Roman" w:hAnsi="Consolas" w:cs="Times New Roman"/>
+                <w:sz w:val="18"/>
+                <w:szCs w:val="18"/>
+                <w:lang w:val="en-US"/>
+              </w:rPr>
+              <w:t xml:space="preserve">    </w:t>
+            </w:r>
+            <w:r>
+              <w:rPr>
+                <w:rFonts w:ascii="Consolas" w:eastAsia="Times New Roman" w:hAnsi="Consolas" w:cs="Times New Roman"/>
+                <w:sz w:val="18"/>
+                <w:szCs w:val="18"/>
+                <w:lang w:val="en-US"/>
+              </w:rPr>
+              <w:t xml:space="preserve">  &lt;attribute name=”id” </w:t>
+            </w:r>
+            <w:r>
+              <w:rPr>
+                <w:rFonts w:ascii="Consolas" w:eastAsia="Times New Roman" w:hAnsi="Consolas" w:cs="Times New Roman"/>
+                <w:sz w:val="18"/>
+                <w:szCs w:val="18"/>
+                <w:lang w:val="en-US"/>
+              </w:rPr>
+              <w:t xml:space="preserve">type=“int” </w:t>
+            </w:r>
+            <w:r>
+              <w:rPr>
+                <w:rFonts w:ascii="Consolas" w:eastAsia="Times New Roman" w:hAnsi="Consolas" w:cs="Times New Roman"/>
+                <w:sz w:val="18"/>
+                <w:szCs w:val="18"/>
+                <w:lang w:val="en-US"/>
+              </w:rPr>
+              <w:t>generator=”true” primary=”true” not-null=”true” /&gt;</w:t>
+            </w:r>
+          </w:p>
+          <w:p>
+            <w:pPr>
+              <w:widowControl/>
+              <w:autoSpaceDE/>
+              <w:autoSpaceDN/>
+              <w:adjustRightInd/>
+              <w:rPr>
+                <w:rFonts w:ascii="Consolas" w:eastAsia="Times New Roman" w:hAnsi="Consolas" w:cs="Times New Roman"/>
+                <w:sz w:val="18"/>
+                <w:szCs w:val="18"/>
+                <w:lang w:val="en-US"/>
+              </w:rPr>
+            </w:pPr>
+            <w:r>
+              <w:rPr>
+                <w:rFonts w:ascii="Consolas" w:eastAsia="Times New Roman" w:hAnsi="Consolas" w:cs="Times New Roman"/>
+                <w:sz w:val="18"/>
+                <w:szCs w:val="18"/>
+                <w:lang w:val="en-US"/>
+              </w:rPr>
+              <w:t xml:space="preserve">      &lt;attribute name=”description” type=”string” /&gt;</w:t>
+            </w:r>
+          </w:p>
+          <w:p>
+            <w:pPr>
+              <w:widowControl/>
+              <w:autoSpaceDE/>
+              <w:autoSpaceDN/>
+              <w:adjustRightInd/>
+              <w:rPr>
+                <w:rFonts w:ascii="Consolas" w:eastAsia="Times New Roman" w:hAnsi="Consolas" w:cs="Times New Roman"/>
+                <w:sz w:val="18"/>
+                <w:szCs w:val="18"/>
+                <w:lang w:val="en-US"/>
+              </w:rPr>
+            </w:pPr>
+            <w:r>
+              <w:rPr>
+                <w:rFonts w:ascii="Consolas" w:eastAsia="Times New Roman" w:hAnsi="Consolas" w:cs="Times New Roman"/>
+                <w:sz w:val="18"/>
+                <w:szCs w:val="18"/>
+                <w:lang w:val="en-US"/>
+              </w:rPr>
+              <w:t xml:space="preserve">      &lt;attribute name=”total” type=”</w:t>
+            </w:r>
+            <w:proofErr w:type="spellStart"/>
+            <w:r>
+              <w:rPr>
+                <w:rFonts w:ascii="Consolas" w:eastAsia="Times New Roman" w:hAnsi="Consolas" w:cs="Times New Roman"/>
+                <w:sz w:val="18"/>
+                <w:szCs w:val="18"/>
+                <w:lang w:val="en-US"/>
+              </w:rPr>
+              <w:t>bcd</w:t>
+            </w:r>
+            <w:proofErr w:type="spellEnd"/>
+            <w:r>
+              <w:rPr>
+                <w:rFonts w:ascii="Consolas" w:eastAsia="Times New Roman" w:hAnsi="Consolas" w:cs="Times New Roman"/>
+                <w:sz w:val="18"/>
+                <w:szCs w:val="18"/>
+                <w:lang w:val="en-US"/>
+              </w:rPr>
+              <w:t>” /&gt;</w:t>
+            </w:r>
+          </w:p>
+          <w:p>
+            <w:pPr>
+              <w:widowControl/>
+              <w:autoSpaceDE/>
+              <w:autoSpaceDN/>
+              <w:adjustRightInd/>
+              <w:rPr>
+                <w:rFonts w:ascii="Consolas" w:eastAsia="Times New Roman" w:hAnsi="Consolas" w:cs="Times New Roman"/>
+                <w:sz w:val="18"/>
+                <w:szCs w:val="18"/>
+                <w:lang w:val="en-US"/>
+              </w:rPr>
+            </w:pPr>
+            <w:r>
+              <w:rPr>
+                <w:rFonts w:ascii="Consolas" w:eastAsia="Times New Roman" w:hAnsi="Consolas" w:cs="Times New Roman"/>
+                <w:sz w:val="18"/>
+                <w:szCs w:val="18"/>
+                <w:lang w:val="en-US"/>
+              </w:rPr>
+              <w:t xml:space="preserve">      &lt;attribute name=”vat” type=”</w:t>
+            </w:r>
+            <w:proofErr w:type="spellStart"/>
+            <w:r>
+              <w:rPr>
+                <w:rFonts w:ascii="Consolas" w:eastAsia="Times New Roman" w:hAnsi="Consolas" w:cs="Times New Roman"/>
+                <w:sz w:val="18"/>
+                <w:szCs w:val="18"/>
+                <w:lang w:val="en-US"/>
+              </w:rPr>
+              <w:t>bcd</w:t>
+            </w:r>
+            <w:proofErr w:type="spellEnd"/>
+            <w:r>
+              <w:rPr>
+                <w:rFonts w:ascii="Consolas" w:eastAsia="Times New Roman" w:hAnsi="Consolas" w:cs="Times New Roman"/>
+                <w:sz w:val="18"/>
+                <w:szCs w:val="18"/>
+                <w:lang w:val="en-US"/>
+              </w:rPr>
+              <w:t xml:space="preserve">” </w:t>
+            </w:r>
+            <w:proofErr w:type="spellStart"/>
+            <w:r>
+              <w:rPr>
+                <w:rFonts w:ascii="Consolas" w:eastAsia="Times New Roman" w:hAnsi="Consolas" w:cs="Times New Roman"/>
+                <w:sz w:val="18"/>
+                <w:szCs w:val="18"/>
+                <w:lang w:val="en-US"/>
+              </w:rPr>
+              <w:t>dbs_name</w:t>
+            </w:r>
+            <w:proofErr w:type="spellEnd"/>
+            <w:r>
+              <w:rPr>
+                <w:rFonts w:ascii="Consolas" w:eastAsia="Times New Roman" w:hAnsi="Consolas" w:cs="Times New Roman"/>
+                <w:sz w:val="18"/>
+                <w:szCs w:val="18"/>
+                <w:lang w:val="en-US"/>
+              </w:rPr>
+              <w:t>=”</w:t>
+            </w:r>
+            <w:proofErr w:type="spellStart"/>
+            <w:r>
+              <w:rPr>
+                <w:rFonts w:ascii="Consolas" w:eastAsia="Times New Roman" w:hAnsi="Consolas" w:cs="Times New Roman"/>
+                <w:sz w:val="18"/>
+                <w:szCs w:val="18"/>
+                <w:lang w:val="en-US"/>
+              </w:rPr>
+              <w:t>total_vat</w:t>
+            </w:r>
+            <w:proofErr w:type="spellEnd"/>
+            <w:r>
+              <w:rPr>
+                <w:rFonts w:ascii="Consolas" w:eastAsia="Times New Roman" w:hAnsi="Consolas" w:cs="Times New Roman"/>
+                <w:sz w:val="18"/>
+                <w:szCs w:val="18"/>
+                <w:lang w:val="en-US"/>
+              </w:rPr>
+              <w:t xml:space="preserve">” </w:t>
+            </w:r>
+            <w:r>
+              <w:rPr>
+                <w:rFonts w:ascii="Consolas" w:eastAsia="Times New Roman" w:hAnsi="Consolas" w:cs="Times New Roman"/>
+                <w:sz w:val="18"/>
+                <w:szCs w:val="18"/>
+                <w:lang w:val="en-US"/>
+              </w:rPr>
+              <w:t>/&gt;</w:t>
+            </w:r>
+          </w:p>
+          <w:p>
+            <w:pPr>
+              <w:widowControl/>
+              <w:autoSpaceDE/>
+              <w:autoSpaceDN/>
+              <w:adjustRightInd/>
+              <w:rPr>
+                <w:rFonts w:ascii="Consolas" w:eastAsia="Times New Roman" w:hAnsi="Consolas" w:cs="Times New Roman"/>
+                <w:sz w:val="18"/>
+                <w:szCs w:val="18"/>
+                <w:lang w:val="en-US"/>
+              </w:rPr>
+            </w:pPr>
+            <w:r>
+              <w:rPr>
+                <w:rFonts w:ascii="Consolas" w:eastAsia="Times New Roman" w:hAnsi="Consolas" w:cs="Times New Roman"/>
+                <w:sz w:val="18"/>
+                <w:szCs w:val="18"/>
+                <w:lang w:val="en-US"/>
+              </w:rPr>
+              <w:t xml:space="preserve">    &lt;/attributes&gt;</w:t>
+            </w:r>
+          </w:p>
+          <w:p>
+            <w:pPr>
+              <w:widowControl/>
+              <w:autoSpaceDE/>
+              <w:autoSpaceDN/>
+              <w:adjustRightInd/>
+              <w:rPr>
+                <w:rFonts w:ascii="Consolas" w:eastAsia="Times New Roman" w:hAnsi="Consolas" w:cs="Times New Roman"/>
+                <w:sz w:val="18"/>
+                <w:szCs w:val="18"/>
+                <w:lang w:val="en-US"/>
+              </w:rPr>
+            </w:pPr>
+            <w:r>
+              <w:rPr>
+                <w:rFonts w:ascii="Consolas" w:eastAsia="Times New Roman" w:hAnsi="Consolas" w:cs="Times New Roman"/>
+                <w:sz w:val="18"/>
+                <w:szCs w:val="18"/>
+                <w:lang w:val="en-US"/>
+              </w:rPr>
+              <w:t xml:space="preserve">  &lt;/class&gt;</w:t>
+            </w:r>
+          </w:p>
+          <w:p>
+            <w:pPr>
+              <w:widowControl/>
+              <w:autoSpaceDE/>
+              <w:autoSpaceDN/>
+              <w:adjustRightInd/>
+              <w:rPr>
+                <w:rFonts w:ascii="Consolas" w:eastAsia="Times New Roman" w:hAnsi="Consolas" w:cs="Times New Roman"/>
+                <w:sz w:val="18"/>
+                <w:szCs w:val="18"/>
+                <w:lang w:val="en-US"/>
+              </w:rPr>
+            </w:pPr>
+            <w:r>
+              <w:rPr>
+                <w:rFonts w:ascii="Consolas" w:eastAsia="Times New Roman" w:hAnsi="Consolas" w:cs="Times New Roman"/>
+                <w:sz w:val="18"/>
+                <w:szCs w:val="18"/>
+                <w:lang w:val="en-US"/>
+              </w:rPr>
+              <w:t xml:space="preserve">  …</w:t>
+            </w:r>
+          </w:p>
+          <w:p>
+            <w:pPr>
+              <w:widowControl/>
+              <w:autoSpaceDE/>
+              <w:autoSpaceDN/>
+              <w:adjustRightInd/>
+              <w:rPr>
+                <w:rFonts w:eastAsia="Times New Roman" w:cs="Times New Roman"/>
+                <w:szCs w:val="24"/>
+                <w:lang w:val="en-US"/>
+              </w:rPr>
+            </w:pPr>
+            <w:r>
+              <w:rPr>
+                <w:rFonts w:ascii="Consolas" w:eastAsia="Times New Roman" w:hAnsi="Consolas" w:cs="Times New Roman"/>
+                <w:sz w:val="18"/>
+                <w:szCs w:val="18"/>
+                <w:lang w:val="en-US"/>
+              </w:rPr>
+              <w:t>&lt;/hibernate&gt;</w:t>
+            </w:r>
+          </w:p>
+        </w:tc>
+      </w:tr>
+    </w:tbl>
+    <w:p>
+      <w:pPr>
+        <w:widowControl/>
+        <w:autoSpaceDE/>
+        <w:autoSpaceDN/>
+        <w:adjustRightInd/>
+        <w:rPr>
+          <w:rFonts w:eastAsia="Times New Roman" w:cs="Times New Roman"/>
+          <w:szCs w:val="24"/>
+          <w:lang w:val="en-US"/>
+        </w:rPr>
+      </w:pPr>
+    </w:p>
+    <w:p>
+      <w:pPr>
+        <w:widowControl/>
+        <w:autoSpaceDE/>
+        <w:autoSpaceDN/>
+        <w:adjustRightInd/>
+        <w:rPr>
+          <w:rFonts w:eastAsia="Times New Roman" w:cs="Times New Roman"/>
+          <w:szCs w:val="24"/>
+          <w:lang w:val="en-US"/>
+        </w:rPr>
+      </w:pPr>
+      <w:bookmarkStart w:id="3" w:name="_GoBack"/>
+      <w:bookmarkEnd w:id="3"/>
+    </w:p>
+    <w:p>
+      <w:pPr>
+        <w:widowControl/>
+        <w:autoSpaceDE/>
+        <w:autoSpaceDN/>
+        <w:adjustRightInd/>
+        <w:rPr>
+          <w:rFonts w:eastAsia="Times New Roman" w:cs="Times New Roman"/>
+          <w:szCs w:val="24"/>
+          <w:lang w:val="en-US"/>
+        </w:rPr>
+      </w:pPr>
+      <w:r>
+        <w:rPr>
+          <w:rFonts w:eastAsia="Times New Roman" w:cs="Times New Roman"/>
+          <w:szCs w:val="24"/>
+          <w:lang w:val="en-US"/>
+        </w:rPr>
+        <w:br w:type="page"/>
+      </w:r>
+    </w:p>
+    <w:p>
+      <w:pPr>
         <w:pStyle w:val="Kop1"/>
         <w:rPr>
           <w:rFonts w:eastAsia="Times New Roman"/>
           <w:lang w:val="en-US"/>
         </w:rPr>
       </w:pPr>
+      <w:bookmarkStart w:id="4" w:name="_Toc513731792"/>
+      <w:r>
+        <w:rPr>
+          <w:rFonts w:eastAsia="Times New Roman"/>
+          <w:lang w:val="en-US"/>
+        </w:rPr>
+        <w:lastRenderedPageBreak/>
+        <w:t>PERSISTENT CLASSES</w:t>
+      </w:r>
+      <w:bookmarkEnd w:id="4"/>
+    </w:p>
+    <w:p>
+      <w:pPr>
+        <w:widowControl/>
+        <w:autoSpaceDE/>
+        <w:autoSpaceDN/>
+        <w:adjustRightInd/>
+        <w:rPr>
+          <w:rFonts w:eastAsia="Times New Roman" w:cs="Times New Roman"/>
+          <w:szCs w:val="24"/>
+          <w:lang w:val="en-US"/>
+        </w:rPr>
+      </w:pPr>
+      <w:r>
+        <w:rPr>
+          <w:rFonts w:eastAsia="Times New Roman" w:cs="Times New Roman"/>
+          <w:szCs w:val="24"/>
+          <w:lang w:val="en-US"/>
+        </w:rPr>
+        <w:br w:type="page"/>
+      </w:r>
+    </w:p>
+    <w:p>
+      <w:pPr>
+        <w:pStyle w:val="Kop1"/>
+        <w:rPr>
+          <w:rFonts w:eastAsia="Times New Roman"/>
+          <w:lang w:val="en-US"/>
+        </w:rPr>
+      </w:pPr>
+      <w:bookmarkStart w:id="5" w:name="_Toc513731793"/>
+      <w:r>
+        <w:rPr>
+          <w:rFonts w:eastAsia="Times New Roman"/>
+          <w:lang w:val="en-US"/>
+        </w:rPr>
+        <w:lastRenderedPageBreak/>
+        <w:t>BASIC O/R MAPPING</w:t>
+      </w:r>
+      <w:bookmarkEnd w:id="5"/>
+    </w:p>
+    <w:p>
+      <w:pPr>
+        <w:widowControl/>
+        <w:autoSpaceDE/>
+        <w:autoSpaceDN/>
+        <w:adjustRightInd/>
+        <w:rPr>
+          <w:rFonts w:eastAsia="Times New Roman" w:cs="Times New Roman"/>
+          <w:szCs w:val="24"/>
+          <w:lang w:val="en-US"/>
+        </w:rPr>
+      </w:pPr>
+    </w:p>
+    <w:p>
+      <w:pPr>
+        <w:widowControl/>
+        <w:autoSpaceDE/>
+        <w:autoSpaceDN/>
+        <w:adjustRightInd/>
+        <w:rPr>
+          <w:rFonts w:eastAsia="Times New Roman" w:cs="Times New Roman"/>
+          <w:szCs w:val="24"/>
+          <w:lang w:val="en-US"/>
+        </w:rPr>
+      </w:pPr>
+      <w:proofErr w:type="spellStart"/>
+      <w:r>
+        <w:rPr>
+          <w:rFonts w:eastAsia="Times New Roman" w:cs="Times New Roman"/>
+          <w:szCs w:val="24"/>
+          <w:lang w:val="en-US"/>
+        </w:rPr>
+        <w:t>CXHibernate</w:t>
+      </w:r>
+      <w:proofErr w:type="spellEnd"/>
+      <w:r>
+        <w:rPr>
+          <w:rFonts w:eastAsia="Times New Roman" w:cs="Times New Roman"/>
+          <w:szCs w:val="24"/>
+          <w:lang w:val="en-US"/>
+        </w:rPr>
+        <w:t xml:space="preserve"> knows about three different types of object-relational mapping. The current mapping can be found by querying the “</w:t>
+      </w:r>
+      <w:proofErr w:type="spellStart"/>
+      <w:r>
+        <w:rPr>
+          <w:rFonts w:eastAsia="Times New Roman" w:cs="Times New Roman"/>
+          <w:szCs w:val="24"/>
+          <w:lang w:val="en-US"/>
+        </w:rPr>
+        <w:t>hibernate.GetStrategy</w:t>
+      </w:r>
+      <w:proofErr w:type="spellEnd"/>
+      <w:r>
+        <w:rPr>
+          <w:rFonts w:eastAsia="Times New Roman" w:cs="Times New Roman"/>
+          <w:szCs w:val="24"/>
+          <w:lang w:val="en-US"/>
+        </w:rPr>
+        <w:t>()” interface. The mappings are:</w:t>
+      </w:r>
+    </w:p>
+    <w:p>
+      <w:pPr>
+        <w:widowControl/>
+        <w:autoSpaceDE/>
+        <w:autoSpaceDN/>
+        <w:adjustRightInd/>
+        <w:rPr>
+          <w:rFonts w:eastAsia="Times New Roman" w:cs="Times New Roman"/>
+          <w:szCs w:val="24"/>
+          <w:lang w:val="en-US"/>
+        </w:rPr>
+      </w:pPr>
+    </w:p>
+    <w:p>
+      <w:pPr>
+        <w:pStyle w:val="Lijstalinea"/>
+        <w:widowControl/>
+        <w:numPr>
+          <w:ilvl w:val="0"/>
+          <w:numId w:val="36"/>
+        </w:numPr>
+        <w:autoSpaceDE/>
+        <w:autoSpaceDN/>
+        <w:adjustRightInd/>
+        <w:rPr>
+          <w:rFonts w:eastAsia="Times New Roman" w:cs="Times New Roman"/>
+          <w:szCs w:val="24"/>
+          <w:lang w:val="en-US"/>
+        </w:rPr>
+      </w:pPr>
+      <w:proofErr w:type="spellStart"/>
+      <w:r>
+        <w:rPr>
+          <w:rFonts w:eastAsia="Times New Roman" w:cs="Times New Roman"/>
+          <w:szCs w:val="24"/>
+          <w:lang w:val="en-US"/>
+        </w:rPr>
+        <w:t>MapStrategy</w:t>
+      </w:r>
+      <w:proofErr w:type="spellEnd"/>
+      <w:r>
+        <w:rPr>
+          <w:rFonts w:eastAsia="Times New Roman" w:cs="Times New Roman"/>
+          <w:szCs w:val="24"/>
+          <w:lang w:val="en-US"/>
+        </w:rPr>
+        <w:t>::</w:t>
+      </w:r>
+      <w:proofErr w:type="spellStart"/>
+      <w:r>
+        <w:rPr>
+          <w:rFonts w:eastAsia="Times New Roman" w:cs="Times New Roman"/>
+          <w:szCs w:val="24"/>
+          <w:lang w:val="en-US"/>
+        </w:rPr>
+        <w:t>Strategy_standalone</w:t>
+      </w:r>
+      <w:proofErr w:type="spellEnd"/>
+      <w:r>
+        <w:rPr>
+          <w:rFonts w:eastAsia="Times New Roman" w:cs="Times New Roman"/>
+          <w:szCs w:val="24"/>
+          <w:lang w:val="en-US"/>
+        </w:rPr>
+        <w:t>. This is the default strategy, where every object class has exactly one database table, and no class inheritance takes place. All object transactions are always carried out on a 1:1 basis as standard SELECT, INSERT, UPDATE and DELETE actions against the database</w:t>
+      </w:r>
+    </w:p>
+    <w:p>
+      <w:pPr>
+        <w:pStyle w:val="Lijstalinea"/>
+        <w:widowControl/>
+        <w:autoSpaceDE/>
+        <w:autoSpaceDN/>
+        <w:adjustRightInd/>
+        <w:rPr>
+          <w:rFonts w:eastAsia="Times New Roman" w:cs="Times New Roman"/>
+          <w:szCs w:val="24"/>
+          <w:lang w:val="en-US"/>
+        </w:rPr>
+      </w:pPr>
+    </w:p>
+    <w:p>
+      <w:pPr>
+        <w:pStyle w:val="Lijstalinea"/>
+        <w:widowControl/>
+        <w:numPr>
+          <w:ilvl w:val="0"/>
+          <w:numId w:val="36"/>
+        </w:numPr>
+        <w:autoSpaceDE/>
+        <w:autoSpaceDN/>
+        <w:adjustRightInd/>
+        <w:rPr>
+          <w:rFonts w:eastAsia="Times New Roman" w:cs="Times New Roman"/>
+          <w:szCs w:val="24"/>
+          <w:lang w:val="en-US"/>
+        </w:rPr>
+      </w:pPr>
+      <w:proofErr w:type="spellStart"/>
+      <w:r>
+        <w:rPr>
+          <w:rFonts w:eastAsia="Times New Roman" w:cs="Times New Roman"/>
+          <w:szCs w:val="24"/>
+          <w:lang w:val="en-US"/>
+        </w:rPr>
+        <w:t>MapStrategy</w:t>
+      </w:r>
+      <w:proofErr w:type="spellEnd"/>
+      <w:r>
+        <w:rPr>
+          <w:rFonts w:eastAsia="Times New Roman" w:cs="Times New Roman"/>
+          <w:szCs w:val="24"/>
+          <w:lang w:val="en-US"/>
+        </w:rPr>
+        <w:t>::</w:t>
+      </w:r>
+      <w:proofErr w:type="spellStart"/>
+      <w:r>
+        <w:rPr>
+          <w:rFonts w:eastAsia="Times New Roman" w:cs="Times New Roman"/>
+          <w:szCs w:val="24"/>
+          <w:lang w:val="en-US"/>
+        </w:rPr>
+        <w:t>Strategy_one_table</w:t>
+      </w:r>
+      <w:proofErr w:type="spellEnd"/>
+      <w:r>
+        <w:rPr>
+          <w:rFonts w:eastAsia="Times New Roman" w:cs="Times New Roman"/>
+          <w:szCs w:val="24"/>
+          <w:lang w:val="en-US"/>
+        </w:rPr>
+        <w:t>. This is the strategy where you can have linear class inheritance. All attributes of the super class and all derived classes of an object are stored in one record of one database table. This strategy is also known as the “table-per-class-hierarchy” mapping</w:t>
+      </w:r>
+      <w:r>
+        <w:rPr>
+          <w:rFonts w:eastAsia="Times New Roman" w:cs="Times New Roman"/>
+          <w:szCs w:val="24"/>
+          <w:lang w:val="en-US"/>
+        </w:rPr>
+        <w:t>.</w:t>
+      </w:r>
+    </w:p>
+    <w:p>
+      <w:pPr>
+        <w:widowControl/>
+        <w:autoSpaceDE/>
+        <w:autoSpaceDN/>
+        <w:adjustRightInd/>
+        <w:ind w:left="708"/>
+        <w:rPr>
+          <w:rFonts w:eastAsia="Times New Roman" w:cs="Times New Roman"/>
+          <w:szCs w:val="24"/>
+          <w:lang w:val="en-US"/>
+        </w:rPr>
+      </w:pPr>
+      <w:r>
+        <w:rPr>
+          <w:rFonts w:eastAsia="Times New Roman" w:cs="Times New Roman"/>
+          <w:szCs w:val="24"/>
+          <w:lang w:val="en-US"/>
+        </w:rPr>
+        <w:t>A drawback of this strategy is that it wastes some database space, and that the attributes of the subclasses cannot have a NOT-NULL constraint</w:t>
+      </w:r>
+      <w:r>
+        <w:rPr>
+          <w:rFonts w:eastAsia="Times New Roman" w:cs="Times New Roman"/>
+          <w:szCs w:val="24"/>
+          <w:lang w:val="en-US"/>
+        </w:rPr>
+        <w:t xml:space="preserve"> in the database.</w:t>
+      </w:r>
+    </w:p>
+    <w:p>
+      <w:pPr>
+        <w:widowControl/>
+        <w:autoSpaceDE/>
+        <w:autoSpaceDN/>
+        <w:adjustRightInd/>
+        <w:ind w:left="708"/>
+        <w:rPr>
+          <w:rFonts w:eastAsia="Times New Roman" w:cs="Times New Roman"/>
+          <w:szCs w:val="24"/>
+          <w:lang w:val="en-US"/>
+        </w:rPr>
+      </w:pPr>
+      <w:r>
+        <w:rPr>
+          <w:rFonts w:eastAsia="Times New Roman" w:cs="Times New Roman"/>
+          <w:szCs w:val="24"/>
+          <w:lang w:val="en-US"/>
+        </w:rPr>
+        <w:t>The advantage of this strategy is that all database operations are against one record of one table and thus gain in performance.</w:t>
+      </w:r>
+    </w:p>
+    <w:p>
+      <w:pPr>
+        <w:pStyle w:val="Lijstalinea"/>
+        <w:rPr>
+          <w:rFonts w:eastAsia="Times New Roman" w:cs="Times New Roman"/>
+          <w:szCs w:val="24"/>
+          <w:lang w:val="en-US"/>
+        </w:rPr>
+      </w:pPr>
+    </w:p>
+    <w:p>
+      <w:pPr>
+        <w:pStyle w:val="Lijstalinea"/>
+        <w:widowControl/>
+        <w:numPr>
+          <w:ilvl w:val="0"/>
+          <w:numId w:val="36"/>
+        </w:numPr>
+        <w:autoSpaceDE/>
+        <w:autoSpaceDN/>
+        <w:adjustRightInd/>
+        <w:rPr>
+          <w:rFonts w:eastAsia="Times New Roman" w:cs="Times New Roman"/>
+          <w:szCs w:val="24"/>
+          <w:lang w:val="en-US"/>
+        </w:rPr>
+      </w:pPr>
+      <w:proofErr w:type="spellStart"/>
+      <w:r>
+        <w:rPr>
+          <w:rFonts w:eastAsia="Times New Roman" w:cs="Times New Roman"/>
+          <w:szCs w:val="24"/>
+          <w:lang w:val="en-US"/>
+        </w:rPr>
+        <w:t>MapStrategy</w:t>
+      </w:r>
+      <w:proofErr w:type="spellEnd"/>
+      <w:r>
+        <w:rPr>
+          <w:rFonts w:eastAsia="Times New Roman" w:cs="Times New Roman"/>
+          <w:szCs w:val="24"/>
+          <w:lang w:val="en-US"/>
+        </w:rPr>
+        <w:t>::</w:t>
+      </w:r>
+      <w:proofErr w:type="spellStart"/>
+      <w:r>
+        <w:rPr>
+          <w:rFonts w:eastAsia="Times New Roman" w:cs="Times New Roman"/>
+          <w:szCs w:val="24"/>
+          <w:lang w:val="en-US"/>
+        </w:rPr>
+        <w:t>Strategy_sub_tables</w:t>
+      </w:r>
+      <w:proofErr w:type="spellEnd"/>
+      <w:r>
+        <w:rPr>
+          <w:rFonts w:eastAsia="Times New Roman" w:cs="Times New Roman"/>
+          <w:szCs w:val="24"/>
+          <w:lang w:val="en-US"/>
+        </w:rPr>
+        <w:t xml:space="preserve">. </w:t>
+      </w:r>
+      <w:r>
+        <w:rPr>
+          <w:rFonts w:eastAsia="Times New Roman" w:cs="Times New Roman"/>
+          <w:szCs w:val="24"/>
+          <w:lang w:val="en-US"/>
+        </w:rPr>
+        <w:t xml:space="preserve">This is the strategy where every class (super class and subclass alike) have each there own table. This strategy is also </w:t>
+      </w:r>
+      <w:proofErr w:type="spellStart"/>
+      <w:r>
+        <w:rPr>
+          <w:rFonts w:eastAsia="Times New Roman" w:cs="Times New Roman"/>
+          <w:szCs w:val="24"/>
+          <w:lang w:val="en-US"/>
+        </w:rPr>
+        <w:t>kwown</w:t>
+      </w:r>
+      <w:proofErr w:type="spellEnd"/>
+      <w:r>
+        <w:rPr>
+          <w:rFonts w:eastAsia="Times New Roman" w:cs="Times New Roman"/>
+          <w:szCs w:val="24"/>
+          <w:lang w:val="en-US"/>
+        </w:rPr>
+        <w:t xml:space="preserve"> as the “joined-table-strategy”.</w:t>
+      </w:r>
+    </w:p>
+    <w:p>
+      <w:pPr>
+        <w:pStyle w:val="Lijstalinea"/>
+        <w:widowControl/>
+        <w:autoSpaceDE/>
+        <w:autoSpaceDN/>
+        <w:adjustRightInd/>
+        <w:rPr>
+          <w:rFonts w:eastAsia="Times New Roman" w:cs="Times New Roman"/>
+          <w:szCs w:val="24"/>
+          <w:lang w:val="en-US"/>
+        </w:rPr>
+      </w:pPr>
+      <w:r>
+        <w:rPr>
+          <w:rFonts w:eastAsia="Times New Roman" w:cs="Times New Roman"/>
+          <w:szCs w:val="24"/>
+          <w:lang w:val="en-US"/>
+        </w:rPr>
+        <w:t>The advantage of this strategy is that it does not waste any database space, and that mandatory attributes can have a NOT-NULL constraint in the database.</w:t>
+      </w:r>
+    </w:p>
+    <w:p>
+      <w:pPr>
+        <w:pStyle w:val="Lijstalinea"/>
+        <w:widowControl/>
+        <w:autoSpaceDE/>
+        <w:autoSpaceDN/>
+        <w:adjustRightInd/>
+        <w:rPr>
+          <w:rFonts w:eastAsia="Times New Roman" w:cs="Times New Roman"/>
+          <w:szCs w:val="24"/>
+          <w:lang w:val="en-US"/>
+        </w:rPr>
+      </w:pPr>
+      <w:r>
+        <w:rPr>
+          <w:rFonts w:eastAsia="Times New Roman" w:cs="Times New Roman"/>
+          <w:szCs w:val="24"/>
+          <w:lang w:val="en-US"/>
+        </w:rPr>
+        <w:t>The drawback on the other hand is that SELECT statements require “LEFT OUTER JOIN” links to the tables of the subclasses</w:t>
+      </w:r>
+      <w:r>
+        <w:rPr>
+          <w:rFonts w:eastAsia="Times New Roman" w:cs="Times New Roman"/>
+          <w:szCs w:val="24"/>
+          <w:lang w:val="en-US"/>
+        </w:rPr>
+        <w:t>, and that the other statements (insert, update, delete) have to be repeated against multiple database tables.</w:t>
+      </w:r>
+    </w:p>
+    <w:p>
+      <w:pPr>
+        <w:widowControl/>
+        <w:autoSpaceDE/>
+        <w:autoSpaceDN/>
+        <w:adjustRightInd/>
+        <w:rPr>
+          <w:rFonts w:eastAsia="Times New Roman" w:cs="Times New Roman"/>
+          <w:szCs w:val="24"/>
+          <w:lang w:val="en-US"/>
+        </w:rPr>
+      </w:pPr>
+    </w:p>
+    <w:p>
+      <w:pPr>
+        <w:widowControl/>
+        <w:autoSpaceDE/>
+        <w:autoSpaceDN/>
+        <w:adjustRightInd/>
+        <w:rPr>
+          <w:rFonts w:eastAsia="Times New Roman" w:cs="Times New Roman"/>
+          <w:szCs w:val="24"/>
+          <w:lang w:val="en-US"/>
+        </w:rPr>
+      </w:pPr>
+      <w:r>
+        <w:rPr>
+          <w:rFonts w:eastAsia="Times New Roman" w:cs="Times New Roman"/>
+          <w:szCs w:val="24"/>
+          <w:lang w:val="en-US"/>
+        </w:rPr>
+        <w:t>The mapping strategy can be set by your application by calling “</w:t>
+      </w:r>
+      <w:proofErr w:type="spellStart"/>
+      <w:r>
+        <w:rPr>
+          <w:rFonts w:eastAsia="Times New Roman" w:cs="Times New Roman"/>
+          <w:szCs w:val="24"/>
+          <w:lang w:val="en-US"/>
+        </w:rPr>
+        <w:t>hibernate.SetStrategy</w:t>
+      </w:r>
+      <w:proofErr w:type="spellEnd"/>
+      <w:r>
+        <w:rPr>
+          <w:rFonts w:eastAsia="Times New Roman" w:cs="Times New Roman"/>
+          <w:szCs w:val="24"/>
+          <w:lang w:val="en-US"/>
+        </w:rPr>
+        <w:t xml:space="preserve">()”, but **ONLY** before all classes and configurations are loaded, either by loading the </w:t>
+      </w:r>
+      <w:proofErr w:type="spellStart"/>
+      <w:r>
+        <w:rPr>
+          <w:rFonts w:eastAsia="Times New Roman" w:cs="Times New Roman"/>
+          <w:szCs w:val="24"/>
+          <w:lang w:val="en-US"/>
+        </w:rPr>
+        <w:t>configuration.cxh</w:t>
+      </w:r>
+      <w:proofErr w:type="spellEnd"/>
+      <w:r>
+        <w:rPr>
+          <w:rFonts w:eastAsia="Times New Roman" w:cs="Times New Roman"/>
+          <w:szCs w:val="24"/>
+          <w:lang w:val="en-US"/>
+        </w:rPr>
+        <w:t xml:space="preserve"> file, or by loading the table definitions</w:t>
+      </w:r>
+      <w:r>
+        <w:rPr>
+          <w:rFonts w:eastAsia="Times New Roman" w:cs="Times New Roman"/>
+          <w:szCs w:val="24"/>
+          <w:lang w:val="en-US"/>
+        </w:rPr>
+        <w:t>.</w:t>
+      </w:r>
+      <w:r>
+        <w:rPr>
+          <w:rFonts w:eastAsia="Times New Roman" w:cs="Times New Roman"/>
+          <w:szCs w:val="24"/>
+          <w:lang w:val="en-US"/>
+        </w:rPr>
+        <w:t xml:space="preserve"> As soon as there are sessions and </w:t>
+      </w:r>
+      <w:r>
+        <w:rPr>
+          <w:rFonts w:eastAsia="Times New Roman" w:cs="Times New Roman"/>
+          <w:szCs w:val="24"/>
+          <w:lang w:val="en-US"/>
+        </w:rPr>
+        <w:t>classes defined, the strategy is fixed and cannot be changed again.</w:t>
+      </w:r>
+      <w:r>
+        <w:rPr>
+          <w:rFonts w:eastAsia="Times New Roman" w:cs="Times New Roman"/>
+          <w:szCs w:val="24"/>
+          <w:lang w:val="en-US"/>
+        </w:rPr>
+        <w:t xml:space="preserve"> This also means that the strategy is the same for all classes in the application</w:t>
+      </w:r>
+      <w:r>
+        <w:rPr>
+          <w:rFonts w:eastAsia="Times New Roman" w:cs="Times New Roman"/>
+          <w:szCs w:val="24"/>
+          <w:lang w:val="en-US"/>
+        </w:rPr>
+        <w:t>!</w:t>
+      </w:r>
+      <w:r>
+        <w:rPr>
+          <w:rFonts w:eastAsia="Times New Roman" w:cs="Times New Roman"/>
+          <w:szCs w:val="24"/>
+          <w:lang w:val="en-US"/>
+        </w:rPr>
+        <w:br w:type="page"/>
+      </w:r>
+    </w:p>
+    <w:p>
+      <w:pPr>
+        <w:pStyle w:val="Kop1"/>
+        <w:rPr>
+          <w:rFonts w:eastAsia="Times New Roman"/>
+          <w:lang w:val="en-US"/>
+        </w:rPr>
+      </w:pPr>
+      <w:bookmarkStart w:id="6" w:name="_Toc513731794"/>
+      <w:r>
+        <w:rPr>
+          <w:rFonts w:eastAsia="Times New Roman"/>
+          <w:lang w:val="en-US"/>
+        </w:rPr>
+        <w:lastRenderedPageBreak/>
+        <w:t>ASSOCIATION MAPPINGS</w:t>
+      </w:r>
+      <w:bookmarkEnd w:id="6"/>
+    </w:p>
+    <w:p>
+      <w:pPr>
+        <w:widowControl/>
+        <w:autoSpaceDE/>
+        <w:autoSpaceDN/>
+        <w:adjustRightInd/>
+        <w:rPr>
+          <w:rFonts w:eastAsia="Times New Roman" w:cs="Times New Roman"/>
+          <w:szCs w:val="24"/>
+          <w:lang w:val="en-US"/>
+        </w:rPr>
+      </w:pPr>
+      <w:r>
+        <w:rPr>
+          <w:rFonts w:eastAsia="Times New Roman" w:cs="Times New Roman"/>
+          <w:szCs w:val="24"/>
+          <w:lang w:val="en-US"/>
+        </w:rPr>
+        <w:br w:type="page"/>
+      </w:r>
+    </w:p>
+    <w:p>
+      <w:pPr>
+        <w:pStyle w:val="Kop1"/>
+        <w:rPr>
+          <w:rFonts w:eastAsia="Times New Roman"/>
+          <w:lang w:val="en-US"/>
+        </w:rPr>
+      </w:pPr>
+      <w:bookmarkStart w:id="7" w:name="_Toc513731795"/>
+      <w:r>
+        <w:rPr>
+          <w:rFonts w:eastAsia="Times New Roman"/>
+          <w:lang w:val="en-US"/>
+        </w:rPr>
+        <w:lastRenderedPageBreak/>
+        <w:t>INHERITANCE MAPPING</w:t>
+      </w:r>
+      <w:bookmarkEnd w:id="7"/>
+    </w:p>
+    <w:p>
+      <w:pPr>
+        <w:widowControl/>
+        <w:autoSpaceDE/>
+        <w:autoSpaceDN/>
+        <w:adjustRightInd/>
+        <w:rPr>
+          <w:rFonts w:eastAsia="Times New Roman" w:cs="Times New Roman"/>
+          <w:szCs w:val="24"/>
+          <w:lang w:val="en-US"/>
+        </w:rPr>
+      </w:pPr>
+      <w:r>
+        <w:rPr>
+          <w:rFonts w:eastAsia="Times New Roman" w:cs="Times New Roman"/>
+          <w:szCs w:val="24"/>
+          <w:lang w:val="en-US"/>
+        </w:rPr>
+        <w:br w:type="page"/>
+      </w:r>
+    </w:p>
+    <w:p>
+      <w:pPr>
+        <w:pStyle w:val="Kop1"/>
+        <w:rPr>
+          <w:rFonts w:eastAsia="Times New Roman"/>
+          <w:lang w:val="en-US"/>
+        </w:rPr>
+      </w:pPr>
+      <w:bookmarkStart w:id="8" w:name="_Toc513731796"/>
       <w:r>
         <w:rPr>
           <w:rFonts w:eastAsia="Times New Roman"/>
@@ -1909,6 +4338,7 @@
         <w:lastRenderedPageBreak/>
         <w:t>WORKING WITH OBJECTS</w:t>
       </w:r>
+      <w:bookmarkEnd w:id="8"/>
     </w:p>
     <w:p>
       <w:pPr>
@@ -5381,22 +7811,22 @@
     </w:p>
     <w:p>
       <w:pPr>
-        <w:widowControl/>
-        <w:rPr>
-          <w:rFonts w:eastAsia="Times New Roman" w:cs="Times New Roman"/>
-          <w:szCs w:val="24"/>
-          <w:lang w:val="en-US"/>
-        </w:rPr>
-      </w:pPr>
-      <w:r>
-        <w:rPr>
-          <w:rFonts w:eastAsia="Times New Roman" w:cs="Times New Roman"/>
-          <w:szCs w:val="24"/>
+        <w:pStyle w:val="Kop1"/>
+        <w:rPr>
+          <w:rFonts w:eastAsia="Times New Roman"/>
+          <w:lang w:val="en-US"/>
+        </w:rPr>
+      </w:pPr>
+      <w:bookmarkStart w:id="9" w:name="_Toc513731797"/>
+      <w:r>
+        <w:rPr>
+          <w:rFonts w:eastAsia="Times New Roman"/>
           <w:lang w:val="en-US"/>
         </w:rPr>
         <w:lastRenderedPageBreak/>
         <w:t>FILTERS</w:t>
       </w:r>
+      <w:bookmarkEnd w:id="9"/>
     </w:p>
     <w:p>
       <w:pPr>
@@ -5421,22 +7851,22 @@
     </w:p>
     <w:p>
       <w:pPr>
-        <w:widowControl/>
-        <w:rPr>
-          <w:rFonts w:eastAsia="Times New Roman" w:cs="Times New Roman"/>
-          <w:szCs w:val="24"/>
-          <w:lang w:val="en-US"/>
-        </w:rPr>
-      </w:pPr>
-      <w:r>
-        <w:rPr>
-          <w:rFonts w:eastAsia="Times New Roman" w:cs="Times New Roman"/>
-          <w:szCs w:val="24"/>
+        <w:pStyle w:val="Kop1"/>
+        <w:rPr>
+          <w:rFonts w:eastAsia="Times New Roman"/>
+          <w:lang w:val="en-US"/>
+        </w:rPr>
+      </w:pPr>
+      <w:bookmarkStart w:id="10" w:name="_Toc513731798"/>
+      <w:r>
+        <w:rPr>
+          <w:rFonts w:eastAsia="Times New Roman"/>
           <w:lang w:val="en-US"/>
         </w:rPr>
         <w:lastRenderedPageBreak/>
         <w:t>TRANSACTIONS</w:t>
       </w:r>
+      <w:bookmarkEnd w:id="10"/>
     </w:p>
     <w:p>
       <w:pPr>
@@ -5461,22 +7891,36 @@
     </w:p>
     <w:p>
       <w:pPr>
-        <w:widowControl/>
-        <w:rPr>
-          <w:rFonts w:eastAsia="Times New Roman" w:cs="Times New Roman"/>
-          <w:szCs w:val="24"/>
-          <w:lang w:val="en-US"/>
-        </w:rPr>
-      </w:pPr>
-      <w:r>
-        <w:rPr>
-          <w:rFonts w:eastAsia="Times New Roman" w:cs="Times New Roman"/>
-          <w:szCs w:val="24"/>
+        <w:pStyle w:val="Kop1"/>
+        <w:rPr>
+          <w:rFonts w:eastAsia="Times New Roman"/>
+          <w:lang w:val="en-US"/>
+        </w:rPr>
+      </w:pPr>
+      <w:bookmarkStart w:id="11" w:name="_Toc513731799"/>
+      <w:r>
+        <w:rPr>
+          <w:rFonts w:eastAsia="Times New Roman"/>
           <w:lang w:val="en-US"/>
         </w:rPr>
         <w:lastRenderedPageBreak/>
-        <w:t>INTERCEPT EVENTS</w:t>
-      </w:r>
+        <w:t>INTERCEPT</w:t>
+      </w:r>
+      <w:r>
+        <w:rPr>
+          <w:rFonts w:eastAsia="Times New Roman"/>
+          <w:lang w:val="en-US"/>
+        </w:rPr>
+        <w:t>ION</w:t>
+      </w:r>
+      <w:r>
+        <w:rPr>
+          <w:rFonts w:eastAsia="Times New Roman"/>
+          <w:lang w:val="en-US"/>
+        </w:rPr>
+        <w:t xml:space="preserve"> EVENTS</w:t>
+      </w:r>
+      <w:bookmarkEnd w:id="11"/>
     </w:p>
     <w:p>
       <w:pPr>
@@ -5501,22 +7945,22 @@
     </w:p>
     <w:p>
       <w:pPr>
-        <w:widowControl/>
-        <w:rPr>
-          <w:rFonts w:eastAsia="Times New Roman" w:cs="Times New Roman"/>
-          <w:szCs w:val="24"/>
-          <w:lang w:val="en-US"/>
-        </w:rPr>
-      </w:pPr>
-      <w:r>
-        <w:rPr>
-          <w:rFonts w:eastAsia="Times New Roman" w:cs="Times New Roman"/>
-          <w:szCs w:val="24"/>
+        <w:pStyle w:val="Kop1"/>
+        <w:rPr>
+          <w:rFonts w:eastAsia="Times New Roman"/>
+          <w:lang w:val="en-US"/>
+        </w:rPr>
+      </w:pPr>
+      <w:bookmarkStart w:id="12" w:name="_Toc513731800"/>
+      <w:r>
+        <w:rPr>
+          <w:rFonts w:eastAsia="Times New Roman"/>
           <w:lang w:val="en-US"/>
         </w:rPr>
         <w:lastRenderedPageBreak/>
         <w:t>BATCH PROCESSING</w:t>
       </w:r>
+      <w:bookmarkEnd w:id="12"/>
     </w:p>
     <w:p>
       <w:pPr>
@@ -5547,6 +7991,7 @@
           <w:lang w:val="en-US"/>
         </w:rPr>
       </w:pPr>
+      <w:bookmarkStart w:id="13" w:name="_Toc513731801"/>
       <w:r>
         <w:rPr>
           <w:rFonts w:eastAsia="Times New Roman"/>
@@ -5555,6 +8000,7 @@
         <w:lastRenderedPageBreak/>
         <w:t>DATATYPES</w:t>
       </w:r>
+      <w:bookmarkEnd w:id="13"/>
     </w:p>
     <w:p>
       <w:pPr>
@@ -6356,7 +8802,7 @@
                 <w:szCs w:val="24"/>
                 <w:lang w:val="nl"/>
               </w:rPr>
-              <w:t>__int64</w:t>
+              <w:t>bigint</w:t>
             </w:r>
           </w:p>
         </w:tc>
@@ -6693,7 +9139,15 @@
                 <w:szCs w:val="24"/>
                 <w:lang w:val="nl"/>
               </w:rPr>
-              <w:t>short</w:t>
+              <w:t>s</w:t>
+            </w:r>
+            <w:r>
+              <w:rPr>
+                <w:rFonts w:eastAsia="Times New Roman" w:cs="Times New Roman"/>
+                <w:szCs w:val="24"/>
+                <w:lang w:val="nl"/>
+              </w:rPr>
+              <w:t>hort</w:t>
             </w:r>
           </w:p>
         </w:tc>
@@ -6803,7 +9257,15 @@
                 <w:szCs w:val="24"/>
                 <w:lang w:val="nl"/>
               </w:rPr>
-              <w:t>char</w:t>
+              <w:t>c</w:t>
+            </w:r>
+            <w:r>
+              <w:rPr>
+                <w:rFonts w:eastAsia="Times New Roman" w:cs="Times New Roman"/>
+                <w:szCs w:val="24"/>
+                <w:lang w:val="nl"/>
+              </w:rPr>
+              <w:t>har</w:t>
             </w:r>
           </w:p>
         </w:tc>
@@ -6980,7 +9442,7 @@
                 <w:szCs w:val="24"/>
                 <w:lang w:val="nl"/>
               </w:rPr>
-              <w:t>unsigned int</w:t>
+              <w:t>uint</w:t>
             </w:r>
           </w:p>
         </w:tc>
@@ -7079,7 +9541,7 @@
                 <w:szCs w:val="24"/>
                 <w:lang w:val="nl"/>
               </w:rPr>
-              <w:t>unsigned long</w:t>
+              <w:t>ulong</w:t>
             </w:r>
           </w:p>
         </w:tc>
@@ -7165,7 +9627,15 @@
                 <w:szCs w:val="24"/>
                 <w:lang w:val="nl"/>
               </w:rPr>
-              <w:t>unsigned __int64</w:t>
+              <w:t>u</w:t>
+            </w:r>
+            <w:r>
+              <w:rPr>
+                <w:rFonts w:eastAsia="Times New Roman" w:cs="Times New Roman"/>
+                <w:szCs w:val="24"/>
+                <w:lang w:val="nl"/>
+              </w:rPr>
+              <w:t>bigint</w:t>
             </w:r>
           </w:p>
         </w:tc>
@@ -7256,7 +9726,7 @@
                 <w:szCs w:val="24"/>
                 <w:lang w:val="nl"/>
               </w:rPr>
-              <w:t>unsigned short</w:t>
+              <w:t>ushort</w:t>
             </w:r>
           </w:p>
         </w:tc>
@@ -7358,7 +9828,7 @@
                 <w:szCs w:val="24"/>
                 <w:lang w:val="nl"/>
               </w:rPr>
-              <w:t>unsigned char</w:t>
+              <w:t>uchar</w:t>
             </w:r>
           </w:p>
         </w:tc>
@@ -7696,7 +10166,7 @@
                 <w:szCs w:val="24"/>
                 <w:lang w:val="nl"/>
               </w:rPr>
-              <w:t>const char *</w:t>
+              <w:t>CString</w:t>
             </w:r>
           </w:p>
         </w:tc>
@@ -7741,16 +10211,16 @@
               <w:rPr>
                 <w:rFonts w:eastAsia="Times New Roman" w:cs="Times New Roman"/>
                 <w:szCs w:val="24"/>
-                <w:lang w:val="en-US"/>
+                <w:lang w:val="nl"/>
               </w:rPr>
             </w:pPr>
             <w:r>
               <w:rPr>
                 <w:rFonts w:eastAsia="Times New Roman" w:cs="Times New Roman"/>
                 <w:szCs w:val="24"/>
-                <w:lang w:val="en-US"/>
-              </w:rPr>
-              <w:t>Pointer to a string of characters</w:t>
+                <w:lang w:val="nl"/>
+              </w:rPr>
+              <w:t>MFC String type</w:t>
             </w:r>
           </w:p>
         </w:tc>
@@ -7782,7 +10252,7 @@
                 <w:szCs w:val="24"/>
                 <w:lang w:val="nl"/>
               </w:rPr>
-              <w:t>CString</w:t>
+              <w:t>void* + size</w:t>
             </w:r>
           </w:p>
         </w:tc>
@@ -7809,7 +10279,7 @@
                 <w:szCs w:val="24"/>
                 <w:lang w:val="nl"/>
               </w:rPr>
-              <w:t>SQL_CHAR</w:t>
+              <w:t>SQL_BINARY</w:t>
             </w:r>
           </w:p>
         </w:tc>
@@ -7827,16 +10297,16 @@
               <w:rPr>
                 <w:rFonts w:eastAsia="Times New Roman" w:cs="Times New Roman"/>
                 <w:szCs w:val="24"/>
-                <w:lang w:val="nl"/>
+                <w:lang w:val="en-US"/>
               </w:rPr>
             </w:pPr>
             <w:r>
               <w:rPr>
                 <w:rFonts w:eastAsia="Times New Roman" w:cs="Times New Roman"/>
                 <w:szCs w:val="24"/>
-                <w:lang w:val="nl"/>
-              </w:rPr>
-              <w:t>MFC String type</w:t>
+                <w:lang w:val="en-US"/>
+              </w:rPr>
+              <w:t>Pointer to a binary buffer. Can be used with database types as BLOB and CLOB</w:t>
             </w:r>
           </w:p>
         </w:tc>
@@ -7865,7 +10335,7 @@
                 <w:szCs w:val="24"/>
                 <w:lang w:val="nl"/>
               </w:rPr>
-              <w:t>void* + size</w:t>
+              <w:t>bcd</w:t>
             </w:r>
           </w:p>
         </w:tc>
@@ -7892,7 +10362,7 @@
                 <w:szCs w:val="24"/>
                 <w:lang w:val="nl"/>
               </w:rPr>
-              <w:t>SQL_BINARY</w:t>
+              <w:t>SQL_NUMERIC</w:t>
             </w:r>
           </w:p>
         </w:tc>
@@ -7919,7 +10389,33 @@
                 <w:szCs w:val="24"/>
                 <w:lang w:val="en-US"/>
               </w:rPr>
-              <w:t>Pointer to a binary buffer. Can be used with database types as BLOB and CLOB</w:t>
+              <w:t xml:space="preserve">High level exact floating point number </w:t>
+            </w:r>
+            <w:proofErr w:type="spellStart"/>
+            <w:r>
+              <w:rPr>
+                <w:rFonts w:eastAsia="Times New Roman" w:cs="Times New Roman"/>
+                <w:szCs w:val="24"/>
+                <w:lang w:val="en-US"/>
+              </w:rPr>
+              <w:t>upto</w:t>
+            </w:r>
+            <w:proofErr w:type="spellEnd"/>
+            <w:r>
+              <w:rPr>
+                <w:rFonts w:eastAsia="Times New Roman" w:cs="Times New Roman"/>
+                <w:szCs w:val="24"/>
+                <w:lang w:val="en-US"/>
+              </w:rPr>
+              <w:t xml:space="preserve"> 40 decimal places + math functions</w:t>
+            </w:r>
+            <w:r>
+              <w:rPr>
+                <w:rFonts w:eastAsia="Times New Roman" w:cs="Times New Roman"/>
+                <w:szCs w:val="24"/>
+                <w:lang w:val="en-US"/>
+              </w:rPr>
+              <w:t xml:space="preserve"> + operators</w:t>
             </w:r>
           </w:p>
         </w:tc>
@@ -7951,7 +10447,7 @@
                 <w:szCs w:val="24"/>
                 <w:lang w:val="nl"/>
               </w:rPr>
-              <w:t>SQL_NUMERIC_STRUCT</w:t>
+              <w:t>SQLDate</w:t>
             </w:r>
           </w:p>
         </w:tc>
@@ -7978,7 +10474,7 @@
                 <w:szCs w:val="24"/>
                 <w:lang w:val="nl"/>
               </w:rPr>
-              <w:t>SQL_NUMERIC</w:t>
+              <w:t>SQL_DATE</w:t>
             </w:r>
           </w:p>
         </w:tc>
@@ -8005,33 +10501,7 @@
                 <w:szCs w:val="24"/>
                 <w:lang w:val="en-US"/>
               </w:rPr>
-              <w:t>Exact floating point number</w:t>
-            </w:r>
-            <w:r>
-              <w:rPr>
-                <w:rFonts w:eastAsia="Times New Roman" w:cs="Times New Roman"/>
-                <w:szCs w:val="24"/>
-                <w:lang w:val="en-US"/>
-              </w:rPr>
-              <w:t xml:space="preserve"> </w:t>
-            </w:r>
-            <w:proofErr w:type="spellStart"/>
-            <w:r>
-              <w:rPr>
-                <w:rFonts w:eastAsia="Times New Roman" w:cs="Times New Roman"/>
-                <w:szCs w:val="24"/>
-                <w:lang w:val="en-US"/>
-              </w:rPr>
-              <w:t>upto</w:t>
-            </w:r>
-            <w:proofErr w:type="spellEnd"/>
-            <w:r>
-              <w:rPr>
-                <w:rFonts w:eastAsia="Times New Roman" w:cs="Times New Roman"/>
-                <w:szCs w:val="24"/>
-                <w:lang w:val="en-US"/>
-              </w:rPr>
-              <w:t xml:space="preserve"> 38 decimal places</w:t>
+              <w:t>High level Gregorian date + subfunctions + operators on dates, time(stamp) and intervals</w:t>
             </w:r>
           </w:p>
         </w:tc>
@@ -8060,7 +10530,7 @@
                 <w:szCs w:val="24"/>
                 <w:lang w:val="nl"/>
               </w:rPr>
-              <w:t>DATE_STRUCT</w:t>
+              <w:t>SQLTime</w:t>
             </w:r>
           </w:p>
         </w:tc>
@@ -8087,7 +10557,7 @@
                 <w:szCs w:val="24"/>
                 <w:lang w:val="nl"/>
               </w:rPr>
-              <w:t>SQL_DATE</w:t>
+              <w:t>SQL_TIME</w:t>
             </w:r>
           </w:p>
         </w:tc>
@@ -8114,7 +10584,7 @@
                 <w:szCs w:val="24"/>
                 <w:lang w:val="en-US"/>
               </w:rPr>
-              <w:t>Year, month, day according to the Gregorian calendar.</w:t>
+              <w:t>High level time type + subfunctions + operators</w:t>
             </w:r>
           </w:p>
         </w:tc>
@@ -8146,7 +10616,7 @@
                 <w:szCs w:val="24"/>
                 <w:lang w:val="nl"/>
               </w:rPr>
-              <w:t>TIME_STRUCT</w:t>
+              <w:t>SQLTimestamp</w:t>
             </w:r>
           </w:p>
         </w:tc>
@@ -8173,7 +10643,7 @@
                 <w:szCs w:val="24"/>
                 <w:lang w:val="nl"/>
               </w:rPr>
-              <w:t>SQL_TIME</w:t>
+              <w:t>SQL_TIMESTAMP</w:t>
             </w:r>
           </w:p>
         </w:tc>
@@ -8200,7 +10670,7 @@
                 <w:szCs w:val="24"/>
                 <w:lang w:val="en-US"/>
               </w:rPr>
-              <w:t>Hour, minutes and seconds on a day</w:t>
+              <w:t>High level timestamp type + subfunctions + operators on dates, time(stamps) and intervals</w:t>
             </w:r>
           </w:p>
         </w:tc>
@@ -8229,7 +10699,7 @@
                 <w:szCs w:val="24"/>
                 <w:lang w:val="nl"/>
               </w:rPr>
-              <w:t>TIMESTAMP_STRUCT</w:t>
+              <w:t>SQLInterval</w:t>
             </w:r>
           </w:p>
         </w:tc>
@@ -8256,7 +10726,7 @@
                 <w:szCs w:val="24"/>
                 <w:lang w:val="nl"/>
               </w:rPr>
-              <w:t>SQL_TIMESTAMP</w:t>
+              <w:t>SQL_INTERVAL</w:t>
             </w:r>
           </w:p>
         </w:tc>
@@ -8283,7 +10753,15 @@
                 <w:szCs w:val="24"/>
                 <w:lang w:val="en-US"/>
               </w:rPr>
-              <w:t>Full timestamp including fractions of a second</w:t>
+              <w:t>High level interval type</w:t>
+            </w:r>
+            <w:r>
+              <w:rPr>
+                <w:rFonts w:eastAsia="Times New Roman" w:cs="Times New Roman"/>
+                <w:szCs w:val="24"/>
+                <w:lang w:val="en-US"/>
+              </w:rPr>
+              <w:t xml:space="preserve"> for all 13 types</w:t>
             </w:r>
           </w:p>
         </w:tc>
@@ -8315,7 +10793,7 @@
                 <w:szCs w:val="24"/>
                 <w:lang w:val="nl"/>
               </w:rPr>
-              <w:t>SQL_INTERVAL_STRUCT</w:t>
+              <w:t>SQLGuid</w:t>
             </w:r>
           </w:p>
         </w:tc>
@@ -8342,7 +10820,7 @@
                 <w:szCs w:val="24"/>
                 <w:lang w:val="nl"/>
               </w:rPr>
-              <w:t>SQL_INTERVAL</w:t>
+              <w:t>SQL_GUID</w:t>
             </w:r>
           </w:p>
         </w:tc>
@@ -8360,16 +10838,16 @@
               <w:rPr>
                 <w:rFonts w:eastAsia="Times New Roman" w:cs="Times New Roman"/>
                 <w:szCs w:val="24"/>
-                <w:lang w:val="en-US"/>
+                <w:lang w:val="nl"/>
               </w:rPr>
             </w:pPr>
             <w:r>
               <w:rPr>
                 <w:rFonts w:eastAsia="Times New Roman" w:cs="Times New Roman"/>
                 <w:szCs w:val="24"/>
-                <w:lang w:val="en-US"/>
-              </w:rPr>
-              <w:t>All 13 interval types according to the SQL 9075 ISO standard.</w:t>
+                <w:lang w:val="nl"/>
+              </w:rPr>
+              <w:t>Microsoft GUID compatible type</w:t>
             </w:r>
           </w:p>
         </w:tc>
@@ -8398,7 +10876,7 @@
                 <w:szCs w:val="24"/>
                 <w:lang w:val="nl"/>
               </w:rPr>
-              <w:t>SQLGUID</w:t>
+              <w:t>SQLVariant</w:t>
             </w:r>
           </w:p>
         </w:tc>
@@ -8425,7 +10903,7 @@
                 <w:szCs w:val="24"/>
                 <w:lang w:val="nl"/>
               </w:rPr>
-              <w:t>SQL_GUID</w:t>
+              <w:t>All above !!</w:t>
             </w:r>
           </w:p>
         </w:tc>
@@ -8443,16 +10921,16 @@
               <w:rPr>
                 <w:rFonts w:eastAsia="Times New Roman" w:cs="Times New Roman"/>
                 <w:szCs w:val="24"/>
-                <w:lang w:val="nl"/>
+                <w:lang w:val="en-US"/>
               </w:rPr>
             </w:pPr>
             <w:r>
               <w:rPr>
                 <w:rFonts w:eastAsia="Times New Roman" w:cs="Times New Roman"/>
                 <w:szCs w:val="24"/>
-                <w:lang w:val="nl"/>
-              </w:rPr>
-              <w:t>Microsoft GUID compatible type</w:t>
+                <w:lang w:val="en-US"/>
+              </w:rPr>
+              <w:t>Variant class, encapsulating all other types in this list!!</w:t>
             </w:r>
           </w:p>
         </w:tc>
@@ -8484,7 +10962,7 @@
                 <w:szCs w:val="24"/>
                 <w:lang w:val="nl"/>
               </w:rPr>
-              <w:t>bcd</w:t>
+              <w:t>var</w:t>
             </w:r>
           </w:p>
         </w:tc>
@@ -8505,14 +10983,6 @@
                 <w:lang w:val="nl"/>
               </w:rPr>
             </w:pPr>
-            <w:r>
-              <w:rPr>
-                <w:rFonts w:eastAsia="Times New Roman" w:cs="Times New Roman"/>
-                <w:szCs w:val="24"/>
-                <w:lang w:val="nl"/>
-              </w:rPr>
-              <w:t>SQL_NUMERIC</w:t>
-            </w:r>
           </w:p>
         </w:tc>
         <w:tc>
@@ -8538,7 +11008,7 @@
                 <w:szCs w:val="24"/>
                 <w:lang w:val="en-US"/>
               </w:rPr>
-              <w:t xml:space="preserve">High level exact floating point number </w:t>
+              <w:t xml:space="preserve">Same as the </w:t>
             </w:r>
             <w:proofErr w:type="spellStart"/>
             <w:r>
@@ -8547,7 +11017,7 @@
                 <w:szCs w:val="24"/>
                 <w:lang w:val="en-US"/>
               </w:rPr>
-              <w:t>upto</w:t>
+              <w:t>SQLVariant</w:t>
             </w:r>
             <w:proofErr w:type="spellEnd"/>
             <w:r>
@@ -8556,530 +11026,7 @@
                 <w:szCs w:val="24"/>
                 <w:lang w:val="en-US"/>
               </w:rPr>
-              <w:t xml:space="preserve"> 40 decimal places + math functions</w:t>
-            </w:r>
-            <w:r>
-              <w:rPr>
-                <w:rFonts w:eastAsia="Times New Roman" w:cs="Times New Roman"/>
-                <w:szCs w:val="24"/>
-                <w:lang w:val="en-US"/>
-              </w:rPr>
-              <w:t xml:space="preserve"> + operators</w:t>
-            </w:r>
-          </w:p>
-        </w:tc>
-      </w:tr>
-      <w:tr>
-        <w:tc>
-          <w:tcPr>
-            <w:cnfStyle w:val="001000000000" w:firstRow="0" w:lastRow="0" w:firstColumn="1" w:lastColumn="0" w:oddVBand="0" w:evenVBand="0" w:oddHBand="0" w:evenHBand="0" w:firstRowFirstColumn="0" w:firstRowLastColumn="0" w:lastRowFirstColumn="0" w:lastRowLastColumn="0"/>
-            <w:tcW w:w="2661" w:type="dxa"/>
-          </w:tcPr>
-          <w:p>
-            <w:pPr>
-              <w:widowControl/>
-              <w:autoSpaceDE/>
-              <w:autoSpaceDN/>
-              <w:adjustRightInd/>
-              <w:rPr>
-                <w:rFonts w:eastAsia="Times New Roman" w:cs="Times New Roman"/>
-                <w:szCs w:val="24"/>
-                <w:lang w:val="nl"/>
-              </w:rPr>
-            </w:pPr>
-            <w:r>
-              <w:rPr>
-                <w:rFonts w:eastAsia="Times New Roman" w:cs="Times New Roman"/>
-                <w:szCs w:val="24"/>
-                <w:lang w:val="nl"/>
-              </w:rPr>
-              <w:t>SQLDate</w:t>
-            </w:r>
-          </w:p>
-        </w:tc>
-        <w:tc>
-          <w:tcPr>
-            <w:tcW w:w="1895" w:type="dxa"/>
-          </w:tcPr>
-          <w:p>
-            <w:pPr>
-              <w:widowControl/>
-              <w:autoSpaceDE/>
-              <w:autoSpaceDN/>
-              <w:adjustRightInd/>
-              <w:cnfStyle w:val="000000000000" w:firstRow="0" w:lastRow="0" w:firstColumn="0" w:lastColumn="0" w:oddVBand="0" w:evenVBand="0" w:oddHBand="0" w:evenHBand="0" w:firstRowFirstColumn="0" w:firstRowLastColumn="0" w:lastRowFirstColumn="0" w:lastRowLastColumn="0"/>
-              <w:rPr>
-                <w:rFonts w:eastAsia="Times New Roman" w:cs="Times New Roman"/>
-                <w:szCs w:val="24"/>
-                <w:lang w:val="nl"/>
-              </w:rPr>
-            </w:pPr>
-            <w:r>
-              <w:rPr>
-                <w:rFonts w:eastAsia="Times New Roman" w:cs="Times New Roman"/>
-                <w:szCs w:val="24"/>
-                <w:lang w:val="nl"/>
-              </w:rPr>
-              <w:t>SQL_DATE</w:t>
-            </w:r>
-          </w:p>
-        </w:tc>
-        <w:tc>
-          <w:tcPr>
-            <w:tcW w:w="4506" w:type="dxa"/>
-          </w:tcPr>
-          <w:p>
-            <w:pPr>
-              <w:widowControl/>
-              <w:autoSpaceDE/>
-              <w:autoSpaceDN/>
-              <w:adjustRightInd/>
-              <w:cnfStyle w:val="000000000000" w:firstRow="0" w:lastRow="0" w:firstColumn="0" w:lastColumn="0" w:oddVBand="0" w:evenVBand="0" w:oddHBand="0" w:evenHBand="0" w:firstRowFirstColumn="0" w:firstRowLastColumn="0" w:lastRowFirstColumn="0" w:lastRowLastColumn="0"/>
-              <w:rPr>
-                <w:rFonts w:eastAsia="Times New Roman" w:cs="Times New Roman"/>
-                <w:szCs w:val="24"/>
-                <w:lang w:val="en-US"/>
-              </w:rPr>
-            </w:pPr>
-            <w:r>
-              <w:rPr>
-                <w:rFonts w:eastAsia="Times New Roman" w:cs="Times New Roman"/>
-                <w:szCs w:val="24"/>
-                <w:lang w:val="en-US"/>
-              </w:rPr>
-              <w:t>High level Gregorian date + subfunctions + operators on dates, time(stamp) and intervals</w:t>
-            </w:r>
-          </w:p>
-        </w:tc>
-      </w:tr>
-      <w:tr>
-        <w:trPr>
-          <w:cnfStyle w:val="000000100000" w:firstRow="0" w:lastRow="0" w:firstColumn="0" w:lastColumn="0" w:oddVBand="0" w:evenVBand="0" w:oddHBand="1" w:evenHBand="0" w:firstRowFirstColumn="0" w:firstRowLastColumn="0" w:lastRowFirstColumn="0" w:lastRowLastColumn="0"/>
-        </w:trPr>
-        <w:tc>
-          <w:tcPr>
-            <w:cnfStyle w:val="001000000000" w:firstRow="0" w:lastRow="0" w:firstColumn="1" w:lastColumn="0" w:oddVBand="0" w:evenVBand="0" w:oddHBand="0" w:evenHBand="0" w:firstRowFirstColumn="0" w:firstRowLastColumn="0" w:lastRowFirstColumn="0" w:lastRowLastColumn="0"/>
-            <w:tcW w:w="2661" w:type="dxa"/>
-          </w:tcPr>
-          <w:p>
-            <w:pPr>
-              <w:widowControl/>
-              <w:autoSpaceDE/>
-              <w:autoSpaceDN/>
-              <w:adjustRightInd/>
-              <w:rPr>
-                <w:rFonts w:eastAsia="Times New Roman" w:cs="Times New Roman"/>
-                <w:szCs w:val="24"/>
-                <w:lang w:val="nl"/>
-              </w:rPr>
-            </w:pPr>
-            <w:r>
-              <w:rPr>
-                <w:rFonts w:eastAsia="Times New Roman" w:cs="Times New Roman"/>
-                <w:szCs w:val="24"/>
-                <w:lang w:val="nl"/>
-              </w:rPr>
-              <w:t>SQLTime</w:t>
-            </w:r>
-          </w:p>
-        </w:tc>
-        <w:tc>
-          <w:tcPr>
-            <w:tcW w:w="1895" w:type="dxa"/>
-          </w:tcPr>
-          <w:p>
-            <w:pPr>
-              <w:widowControl/>
-              <w:autoSpaceDE/>
-              <w:autoSpaceDN/>
-              <w:adjustRightInd/>
-              <w:cnfStyle w:val="000000100000" w:firstRow="0" w:lastRow="0" w:firstColumn="0" w:lastColumn="0" w:oddVBand="0" w:evenVBand="0" w:oddHBand="1" w:evenHBand="0" w:firstRowFirstColumn="0" w:firstRowLastColumn="0" w:lastRowFirstColumn="0" w:lastRowLastColumn="0"/>
-              <w:rPr>
-                <w:rFonts w:eastAsia="Times New Roman" w:cs="Times New Roman"/>
-                <w:szCs w:val="24"/>
-                <w:lang w:val="nl"/>
-              </w:rPr>
-            </w:pPr>
-            <w:r>
-              <w:rPr>
-                <w:rFonts w:eastAsia="Times New Roman" w:cs="Times New Roman"/>
-                <w:szCs w:val="24"/>
-                <w:lang w:val="nl"/>
-              </w:rPr>
-              <w:t>SQL_TIME</w:t>
-            </w:r>
-          </w:p>
-        </w:tc>
-        <w:tc>
-          <w:tcPr>
-            <w:tcW w:w="4506" w:type="dxa"/>
-          </w:tcPr>
-          <w:p>
-            <w:pPr>
-              <w:widowControl/>
-              <w:autoSpaceDE/>
-              <w:autoSpaceDN/>
-              <w:adjustRightInd/>
-              <w:cnfStyle w:val="000000100000" w:firstRow="0" w:lastRow="0" w:firstColumn="0" w:lastColumn="0" w:oddVBand="0" w:evenVBand="0" w:oddHBand="1" w:evenHBand="0" w:firstRowFirstColumn="0" w:firstRowLastColumn="0" w:lastRowFirstColumn="0" w:lastRowLastColumn="0"/>
-              <w:rPr>
-                <w:rFonts w:eastAsia="Times New Roman" w:cs="Times New Roman"/>
-                <w:szCs w:val="24"/>
-                <w:lang w:val="en-US"/>
-              </w:rPr>
-            </w:pPr>
-            <w:r>
-              <w:rPr>
-                <w:rFonts w:eastAsia="Times New Roman" w:cs="Times New Roman"/>
-                <w:szCs w:val="24"/>
-                <w:lang w:val="en-US"/>
-              </w:rPr>
-              <w:t>High level time type + subfunctions + operators</w:t>
-            </w:r>
-          </w:p>
-        </w:tc>
-      </w:tr>
-      <w:tr>
-        <w:tc>
-          <w:tcPr>
-            <w:cnfStyle w:val="001000000000" w:firstRow="0" w:lastRow="0" w:firstColumn="1" w:lastColumn="0" w:oddVBand="0" w:evenVBand="0" w:oddHBand="0" w:evenHBand="0" w:firstRowFirstColumn="0" w:firstRowLastColumn="0" w:lastRowFirstColumn="0" w:lastRowLastColumn="0"/>
-            <w:tcW w:w="2661" w:type="dxa"/>
-          </w:tcPr>
-          <w:p>
-            <w:pPr>
-              <w:widowControl/>
-              <w:autoSpaceDE/>
-              <w:autoSpaceDN/>
-              <w:adjustRightInd/>
-              <w:rPr>
-                <w:rFonts w:eastAsia="Times New Roman" w:cs="Times New Roman"/>
-                <w:szCs w:val="24"/>
-                <w:lang w:val="nl"/>
-              </w:rPr>
-            </w:pPr>
-            <w:r>
-              <w:rPr>
-                <w:rFonts w:eastAsia="Times New Roman" w:cs="Times New Roman"/>
-                <w:szCs w:val="24"/>
-                <w:lang w:val="nl"/>
-              </w:rPr>
-              <w:t>SQLTimestamp</w:t>
-            </w:r>
-          </w:p>
-        </w:tc>
-        <w:tc>
-          <w:tcPr>
-            <w:tcW w:w="1895" w:type="dxa"/>
-          </w:tcPr>
-          <w:p>
-            <w:pPr>
-              <w:widowControl/>
-              <w:autoSpaceDE/>
-              <w:autoSpaceDN/>
-              <w:adjustRightInd/>
-              <w:cnfStyle w:val="000000000000" w:firstRow="0" w:lastRow="0" w:firstColumn="0" w:lastColumn="0" w:oddVBand="0" w:evenVBand="0" w:oddHBand="0" w:evenHBand="0" w:firstRowFirstColumn="0" w:firstRowLastColumn="0" w:lastRowFirstColumn="0" w:lastRowLastColumn="0"/>
-              <w:rPr>
-                <w:rFonts w:eastAsia="Times New Roman" w:cs="Times New Roman"/>
-                <w:szCs w:val="24"/>
-                <w:lang w:val="nl"/>
-              </w:rPr>
-            </w:pPr>
-            <w:r>
-              <w:rPr>
-                <w:rFonts w:eastAsia="Times New Roman" w:cs="Times New Roman"/>
-                <w:szCs w:val="24"/>
-                <w:lang w:val="nl"/>
-              </w:rPr>
-              <w:t>SQL_TIMESTAMP</w:t>
-            </w:r>
-          </w:p>
-        </w:tc>
-        <w:tc>
-          <w:tcPr>
-            <w:tcW w:w="4506" w:type="dxa"/>
-          </w:tcPr>
-          <w:p>
-            <w:pPr>
-              <w:widowControl/>
-              <w:autoSpaceDE/>
-              <w:autoSpaceDN/>
-              <w:adjustRightInd/>
-              <w:cnfStyle w:val="000000000000" w:firstRow="0" w:lastRow="0" w:firstColumn="0" w:lastColumn="0" w:oddVBand="0" w:evenVBand="0" w:oddHBand="0" w:evenHBand="0" w:firstRowFirstColumn="0" w:firstRowLastColumn="0" w:lastRowFirstColumn="0" w:lastRowLastColumn="0"/>
-              <w:rPr>
-                <w:rFonts w:eastAsia="Times New Roman" w:cs="Times New Roman"/>
-                <w:szCs w:val="24"/>
-                <w:lang w:val="en-US"/>
-              </w:rPr>
-            </w:pPr>
-            <w:r>
-              <w:rPr>
-                <w:rFonts w:eastAsia="Times New Roman" w:cs="Times New Roman"/>
-                <w:szCs w:val="24"/>
-                <w:lang w:val="en-US"/>
-              </w:rPr>
-              <w:t>High level timestamp type + subfunctions + operators on dates, time(stamps) and intervals</w:t>
-            </w:r>
-          </w:p>
-        </w:tc>
-      </w:tr>
-      <w:tr>
-        <w:trPr>
-          <w:cnfStyle w:val="000000100000" w:firstRow="0" w:lastRow="0" w:firstColumn="0" w:lastColumn="0" w:oddVBand="0" w:evenVBand="0" w:oddHBand="1" w:evenHBand="0" w:firstRowFirstColumn="0" w:firstRowLastColumn="0" w:lastRowFirstColumn="0" w:lastRowLastColumn="0"/>
-        </w:trPr>
-        <w:tc>
-          <w:tcPr>
-            <w:cnfStyle w:val="001000000000" w:firstRow="0" w:lastRow="0" w:firstColumn="1" w:lastColumn="0" w:oddVBand="0" w:evenVBand="0" w:oddHBand="0" w:evenHBand="0" w:firstRowFirstColumn="0" w:firstRowLastColumn="0" w:lastRowFirstColumn="0" w:lastRowLastColumn="0"/>
-            <w:tcW w:w="2661" w:type="dxa"/>
-          </w:tcPr>
-          <w:p>
-            <w:pPr>
-              <w:widowControl/>
-              <w:autoSpaceDE/>
-              <w:autoSpaceDN/>
-              <w:adjustRightInd/>
-              <w:rPr>
-                <w:rFonts w:eastAsia="Times New Roman" w:cs="Times New Roman"/>
-                <w:szCs w:val="24"/>
-                <w:lang w:val="nl"/>
-              </w:rPr>
-            </w:pPr>
-            <w:r>
-              <w:rPr>
-                <w:rFonts w:eastAsia="Times New Roman" w:cs="Times New Roman"/>
-                <w:szCs w:val="24"/>
-                <w:lang w:val="nl"/>
-              </w:rPr>
-              <w:t>SQLInterval</w:t>
-            </w:r>
-          </w:p>
-        </w:tc>
-        <w:tc>
-          <w:tcPr>
-            <w:tcW w:w="1895" w:type="dxa"/>
-          </w:tcPr>
-          <w:p>
-            <w:pPr>
-              <w:widowControl/>
-              <w:autoSpaceDE/>
-              <w:autoSpaceDN/>
-              <w:adjustRightInd/>
-              <w:cnfStyle w:val="000000100000" w:firstRow="0" w:lastRow="0" w:firstColumn="0" w:lastColumn="0" w:oddVBand="0" w:evenVBand="0" w:oddHBand="1" w:evenHBand="0" w:firstRowFirstColumn="0" w:firstRowLastColumn="0" w:lastRowFirstColumn="0" w:lastRowLastColumn="0"/>
-              <w:rPr>
-                <w:rFonts w:eastAsia="Times New Roman" w:cs="Times New Roman"/>
-                <w:szCs w:val="24"/>
-                <w:lang w:val="nl"/>
-              </w:rPr>
-            </w:pPr>
-            <w:r>
-              <w:rPr>
-                <w:rFonts w:eastAsia="Times New Roman" w:cs="Times New Roman"/>
-                <w:szCs w:val="24"/>
-                <w:lang w:val="nl"/>
-              </w:rPr>
-              <w:t>SQL_INTERVAL</w:t>
-            </w:r>
-          </w:p>
-        </w:tc>
-        <w:tc>
-          <w:tcPr>
-            <w:tcW w:w="4506" w:type="dxa"/>
-          </w:tcPr>
-          <w:p>
-            <w:pPr>
-              <w:widowControl/>
-              <w:autoSpaceDE/>
-              <w:autoSpaceDN/>
-              <w:adjustRightInd/>
-              <w:cnfStyle w:val="000000100000" w:firstRow="0" w:lastRow="0" w:firstColumn="0" w:lastColumn="0" w:oddVBand="0" w:evenVBand="0" w:oddHBand="1" w:evenHBand="0" w:firstRowFirstColumn="0" w:firstRowLastColumn="0" w:lastRowFirstColumn="0" w:lastRowLastColumn="0"/>
-              <w:rPr>
-                <w:rFonts w:eastAsia="Times New Roman" w:cs="Times New Roman"/>
-                <w:szCs w:val="24"/>
-                <w:lang w:val="en-US"/>
-              </w:rPr>
-            </w:pPr>
-            <w:r>
-              <w:rPr>
-                <w:rFonts w:eastAsia="Times New Roman" w:cs="Times New Roman"/>
-                <w:szCs w:val="24"/>
-                <w:lang w:val="en-US"/>
-              </w:rPr>
-              <w:t>High level interval type</w:t>
-            </w:r>
-            <w:r>
-              <w:rPr>
-                <w:rFonts w:eastAsia="Times New Roman" w:cs="Times New Roman"/>
-                <w:szCs w:val="24"/>
-                <w:lang w:val="en-US"/>
-              </w:rPr>
-              <w:t xml:space="preserve"> for all 13 types</w:t>
-            </w:r>
-          </w:p>
-        </w:tc>
-      </w:tr>
-      <w:tr>
-        <w:tc>
-          <w:tcPr>
-            <w:cnfStyle w:val="001000000000" w:firstRow="0" w:lastRow="0" w:firstColumn="1" w:lastColumn="0" w:oddVBand="0" w:evenVBand="0" w:oddHBand="0" w:evenHBand="0" w:firstRowFirstColumn="0" w:firstRowLastColumn="0" w:lastRowFirstColumn="0" w:lastRowLastColumn="0"/>
-            <w:tcW w:w="2661" w:type="dxa"/>
-          </w:tcPr>
-          <w:p>
-            <w:pPr>
-              <w:widowControl/>
-              <w:autoSpaceDE/>
-              <w:autoSpaceDN/>
-              <w:adjustRightInd/>
-              <w:rPr>
-                <w:rFonts w:eastAsia="Times New Roman" w:cs="Times New Roman"/>
-                <w:szCs w:val="24"/>
-                <w:lang w:val="nl"/>
-              </w:rPr>
-            </w:pPr>
-            <w:r>
-              <w:rPr>
-                <w:rFonts w:eastAsia="Times New Roman" w:cs="Times New Roman"/>
-                <w:szCs w:val="24"/>
-                <w:lang w:val="nl"/>
-              </w:rPr>
-              <w:t>SQLGuid</w:t>
-            </w:r>
-          </w:p>
-        </w:tc>
-        <w:tc>
-          <w:tcPr>
-            <w:tcW w:w="1895" w:type="dxa"/>
-          </w:tcPr>
-          <w:p>
-            <w:pPr>
-              <w:widowControl/>
-              <w:autoSpaceDE/>
-              <w:autoSpaceDN/>
-              <w:adjustRightInd/>
-              <w:cnfStyle w:val="000000000000" w:firstRow="0" w:lastRow="0" w:firstColumn="0" w:lastColumn="0" w:oddVBand="0" w:evenVBand="0" w:oddHBand="0" w:evenHBand="0" w:firstRowFirstColumn="0" w:firstRowLastColumn="0" w:lastRowFirstColumn="0" w:lastRowLastColumn="0"/>
-              <w:rPr>
-                <w:rFonts w:eastAsia="Times New Roman" w:cs="Times New Roman"/>
-                <w:szCs w:val="24"/>
-                <w:lang w:val="nl"/>
-              </w:rPr>
-            </w:pPr>
-            <w:r>
-              <w:rPr>
-                <w:rFonts w:eastAsia="Times New Roman" w:cs="Times New Roman"/>
-                <w:szCs w:val="24"/>
-                <w:lang w:val="nl"/>
-              </w:rPr>
-              <w:t>SQL_GUID</w:t>
-            </w:r>
-          </w:p>
-        </w:tc>
-        <w:tc>
-          <w:tcPr>
-            <w:tcW w:w="4506" w:type="dxa"/>
-          </w:tcPr>
-          <w:p>
-            <w:pPr>
-              <w:widowControl/>
-              <w:autoSpaceDE/>
-              <w:autoSpaceDN/>
-              <w:adjustRightInd/>
-              <w:cnfStyle w:val="000000000000" w:firstRow="0" w:lastRow="0" w:firstColumn="0" w:lastColumn="0" w:oddVBand="0" w:evenVBand="0" w:oddHBand="0" w:evenHBand="0" w:firstRowFirstColumn="0" w:firstRowLastColumn="0" w:lastRowFirstColumn="0" w:lastRowLastColumn="0"/>
-              <w:rPr>
-                <w:rFonts w:eastAsia="Times New Roman" w:cs="Times New Roman"/>
-                <w:szCs w:val="24"/>
-                <w:lang w:val="nl"/>
-              </w:rPr>
-            </w:pPr>
-            <w:r>
-              <w:rPr>
-                <w:rFonts w:eastAsia="Times New Roman" w:cs="Times New Roman"/>
-                <w:szCs w:val="24"/>
-                <w:lang w:val="nl"/>
-              </w:rPr>
-              <w:t>Microsoft GUID compatible type</w:t>
-            </w:r>
-          </w:p>
-        </w:tc>
-      </w:tr>
-      <w:tr>
-        <w:trPr>
-          <w:cnfStyle w:val="000000100000" w:firstRow="0" w:lastRow="0" w:firstColumn="0" w:lastColumn="0" w:oddVBand="0" w:evenVBand="0" w:oddHBand="1" w:evenHBand="0" w:firstRowFirstColumn="0" w:firstRowLastColumn="0" w:lastRowFirstColumn="0" w:lastRowLastColumn="0"/>
-        </w:trPr>
-        <w:tc>
-          <w:tcPr>
-            <w:cnfStyle w:val="001000000000" w:firstRow="0" w:lastRow="0" w:firstColumn="1" w:lastColumn="0" w:oddVBand="0" w:evenVBand="0" w:oddHBand="0" w:evenHBand="0" w:firstRowFirstColumn="0" w:firstRowLastColumn="0" w:lastRowFirstColumn="0" w:lastRowLastColumn="0"/>
-            <w:tcW w:w="2661" w:type="dxa"/>
-          </w:tcPr>
-          <w:p>
-            <w:pPr>
-              <w:widowControl/>
-              <w:autoSpaceDE/>
-              <w:autoSpaceDN/>
-              <w:adjustRightInd/>
-              <w:rPr>
-                <w:rFonts w:eastAsia="Times New Roman" w:cs="Times New Roman"/>
-                <w:szCs w:val="24"/>
-                <w:lang w:val="nl"/>
-              </w:rPr>
-            </w:pPr>
-            <w:r>
-              <w:rPr>
-                <w:rFonts w:eastAsia="Times New Roman" w:cs="Times New Roman"/>
-                <w:szCs w:val="24"/>
-                <w:lang w:val="nl"/>
-              </w:rPr>
-              <w:t>SQLVariant</w:t>
-            </w:r>
-          </w:p>
-        </w:tc>
-        <w:tc>
-          <w:tcPr>
-            <w:tcW w:w="1895" w:type="dxa"/>
-          </w:tcPr>
-          <w:p>
-            <w:pPr>
-              <w:widowControl/>
-              <w:autoSpaceDE/>
-              <w:autoSpaceDN/>
-              <w:adjustRightInd/>
-              <w:cnfStyle w:val="000000100000" w:firstRow="0" w:lastRow="0" w:firstColumn="0" w:lastColumn="0" w:oddVBand="0" w:evenVBand="0" w:oddHBand="1" w:evenHBand="0" w:firstRowFirstColumn="0" w:firstRowLastColumn="0" w:lastRowFirstColumn="0" w:lastRowLastColumn="0"/>
-              <w:rPr>
-                <w:rFonts w:eastAsia="Times New Roman" w:cs="Times New Roman"/>
-                <w:szCs w:val="24"/>
-                <w:lang w:val="nl"/>
-              </w:rPr>
-            </w:pPr>
-            <w:r>
-              <w:rPr>
-                <w:rFonts w:eastAsia="Times New Roman" w:cs="Times New Roman"/>
-                <w:szCs w:val="24"/>
-                <w:lang w:val="nl"/>
-              </w:rPr>
-              <w:t>All above !!</w:t>
-            </w:r>
-          </w:p>
-        </w:tc>
-        <w:tc>
-          <w:tcPr>
-            <w:tcW w:w="4506" w:type="dxa"/>
-          </w:tcPr>
-          <w:p>
-            <w:pPr>
-              <w:widowControl/>
-              <w:autoSpaceDE/>
-              <w:autoSpaceDN/>
-              <w:adjustRightInd/>
-              <w:cnfStyle w:val="000000100000" w:firstRow="0" w:lastRow="0" w:firstColumn="0" w:lastColumn="0" w:oddVBand="0" w:evenVBand="0" w:oddHBand="1" w:evenHBand="0" w:firstRowFirstColumn="0" w:firstRowLastColumn="0" w:lastRowFirstColumn="0" w:lastRowLastColumn="0"/>
-              <w:rPr>
-                <w:rFonts w:eastAsia="Times New Roman" w:cs="Times New Roman"/>
-                <w:szCs w:val="24"/>
-                <w:lang w:val="en-US"/>
-              </w:rPr>
-            </w:pPr>
-            <w:r>
-              <w:rPr>
-                <w:rFonts w:eastAsia="Times New Roman" w:cs="Times New Roman"/>
-                <w:szCs w:val="24"/>
-                <w:lang w:val="en-US"/>
-              </w:rPr>
-              <w:t>Variant class, encapsulating all other types in this list!!</w:t>
+              <w:t xml:space="preserve"> class</w:t>
             </w:r>
           </w:p>
         </w:tc>
@@ -9110,6 +11057,130 @@
           <w:lang w:val="en-US"/>
         </w:rPr>
       </w:pPr>
+      <w:r>
+        <w:rPr>
+          <w:rFonts w:eastAsia="Times New Roman" w:cs="Times New Roman"/>
+          <w:szCs w:val="24"/>
+          <w:lang w:val="en-US"/>
+        </w:rPr>
+        <w:t>The following should be taken into account:</w:t>
+      </w:r>
+    </w:p>
+    <w:p>
+      <w:pPr>
+        <w:pStyle w:val="Lijstalinea"/>
+        <w:widowControl/>
+        <w:numPr>
+          <w:ilvl w:val="0"/>
+          <w:numId w:val="35"/>
+        </w:numPr>
+        <w:autoSpaceDE/>
+        <w:autoSpaceDN/>
+        <w:adjustRightInd/>
+        <w:ind w:left="426" w:hanging="426"/>
+        <w:rPr>
+          <w:rFonts w:eastAsia="Times New Roman" w:cs="Times New Roman"/>
+          <w:szCs w:val="24"/>
+          <w:lang w:val="en-US"/>
+        </w:rPr>
+      </w:pPr>
+      <w:r>
+        <w:rPr>
+          <w:rFonts w:eastAsia="Times New Roman" w:cs="Times New Roman"/>
+          <w:szCs w:val="24"/>
+          <w:lang w:val="en-US"/>
+        </w:rPr>
+        <w:t>Some of these datatypes are elementary C++ types, but the typedef defines (</w:t>
+      </w:r>
+      <w:proofErr w:type="spellStart"/>
+      <w:r>
+        <w:rPr>
+          <w:rFonts w:eastAsia="Times New Roman" w:cs="Times New Roman"/>
+          <w:szCs w:val="24"/>
+          <w:lang w:val="en-US"/>
+        </w:rPr>
+        <w:t>ushort</w:t>
+      </w:r>
+      <w:proofErr w:type="spellEnd"/>
+      <w:r>
+        <w:rPr>
+          <w:rFonts w:eastAsia="Times New Roman" w:cs="Times New Roman"/>
+          <w:szCs w:val="24"/>
+          <w:lang w:val="en-US"/>
+        </w:rPr>
+        <w:t xml:space="preserve"> for unsigned short) should be used instead of the elementary types. The reason for this rule is that the </w:t>
+      </w:r>
+      <w:proofErr w:type="spellStart"/>
+      <w:r>
+        <w:rPr>
+          <w:rFonts w:eastAsia="Times New Roman" w:cs="Times New Roman"/>
+          <w:szCs w:val="24"/>
+          <w:lang w:val="en-US"/>
+        </w:rPr>
+        <w:t>typenames</w:t>
+      </w:r>
+      <w:proofErr w:type="spellEnd"/>
+      <w:r>
+        <w:rPr>
+          <w:rFonts w:eastAsia="Times New Roman" w:cs="Times New Roman"/>
+          <w:szCs w:val="24"/>
+          <w:lang w:val="en-US"/>
+        </w:rPr>
+        <w:t xml:space="preserve"> are used in the serialization code for objects;</w:t>
+      </w:r>
+    </w:p>
+    <w:p>
+      <w:pPr>
+        <w:pStyle w:val="Lijstalinea"/>
+        <w:widowControl/>
+        <w:numPr>
+          <w:ilvl w:val="0"/>
+          <w:numId w:val="35"/>
+        </w:numPr>
+        <w:autoSpaceDE/>
+        <w:autoSpaceDN/>
+        <w:adjustRightInd/>
+        <w:ind w:left="426" w:hanging="426"/>
+        <w:rPr>
+          <w:rFonts w:eastAsia="Times New Roman" w:cs="Times New Roman"/>
+          <w:szCs w:val="24"/>
+          <w:lang w:val="en-US"/>
+        </w:rPr>
+      </w:pPr>
+      <w:proofErr w:type="spellStart"/>
+      <w:r>
+        <w:rPr>
+          <w:rFonts w:eastAsia="Times New Roman" w:cs="Times New Roman"/>
+          <w:szCs w:val="24"/>
+          <w:lang w:val="en-US"/>
+        </w:rPr>
+        <w:t>SQLVariant</w:t>
+      </w:r>
+      <w:proofErr w:type="spellEnd"/>
+      <w:r>
+        <w:rPr>
+          <w:rFonts w:eastAsia="Times New Roman" w:cs="Times New Roman"/>
+          <w:szCs w:val="24"/>
+          <w:lang w:val="en-US"/>
+        </w:rPr>
+        <w:t xml:space="preserve"> (var) is an encapsulation of all other datatypes, and is used in the communication with the ODBC driver. </w:t>
+      </w:r>
+      <w:r>
+        <w:rPr>
+          <w:rFonts w:eastAsia="Times New Roman" w:cs="Times New Roman"/>
+          <w:szCs w:val="24"/>
+          <w:lang w:val="en-US"/>
+        </w:rPr>
+        <w:t xml:space="preserve">Data must be </w:t>
+      </w:r>
+      <w:r>
+        <w:rPr>
+          <w:rFonts w:eastAsia="Times New Roman" w:cs="Times New Roman"/>
+          <w:szCs w:val="24"/>
+          <w:lang w:val="en-US"/>
+        </w:rPr>
+        <w:t>encapsulated in this datatype to be carried to- and from the database driver.</w:t>
+      </w:r>
     </w:p>
     <w:p>
       <w:pPr>
@@ -9147,22 +11218,22 @@
     </w:p>
     <w:p>
       <w:pPr>
-        <w:widowControl/>
-        <w:rPr>
-          <w:rFonts w:eastAsia="Times New Roman" w:cs="Times New Roman"/>
-          <w:szCs w:val="24"/>
-          <w:lang w:val="en-US"/>
-        </w:rPr>
-      </w:pPr>
-      <w:r>
-        <w:rPr>
-          <w:rFonts w:eastAsia="Times New Roman" w:cs="Times New Roman"/>
-          <w:szCs w:val="24"/>
+        <w:pStyle w:val="Kop1"/>
+        <w:rPr>
+          <w:rFonts w:eastAsia="Times New Roman"/>
+          <w:lang w:val="en-US"/>
+        </w:rPr>
+      </w:pPr>
+      <w:bookmarkStart w:id="14" w:name="_Toc513731802"/>
+      <w:r>
+        <w:rPr>
+          <w:rFonts w:eastAsia="Times New Roman"/>
           <w:lang w:val="en-US"/>
         </w:rPr>
         <w:lastRenderedPageBreak/>
         <w:t>QUERY LANGUAGE AND NATIVE SQL</w:t>
       </w:r>
+      <w:bookmarkEnd w:id="14"/>
     </w:p>
     <w:p>
       <w:pPr>
@@ -9187,22 +11258,22 @@
     </w:p>
     <w:p>
       <w:pPr>
-        <w:widowControl/>
-        <w:rPr>
-          <w:rFonts w:eastAsia="Times New Roman" w:cs="Times New Roman"/>
-          <w:szCs w:val="24"/>
-          <w:lang w:val="en-US"/>
-        </w:rPr>
-      </w:pPr>
-      <w:r>
-        <w:rPr>
-          <w:rFonts w:eastAsia="Times New Roman" w:cs="Times New Roman"/>
-          <w:szCs w:val="24"/>
+        <w:pStyle w:val="Kop1"/>
+        <w:rPr>
+          <w:rFonts w:eastAsia="Times New Roman"/>
+          <w:lang w:val="en-US"/>
+        </w:rPr>
+      </w:pPr>
+      <w:bookmarkStart w:id="15" w:name="_Toc513731803"/>
+      <w:r>
+        <w:rPr>
+          <w:rFonts w:eastAsia="Times New Roman"/>
           <w:lang w:val="en-US"/>
         </w:rPr>
         <w:lastRenderedPageBreak/>
         <w:t>XML MAPPINGS</w:t>
       </w:r>
+      <w:bookmarkEnd w:id="15"/>
     </w:p>
     <w:p>
       <w:pPr>
@@ -9227,22 +11298,22 @@
     </w:p>
     <w:p>
       <w:pPr>
-        <w:widowControl/>
-        <w:rPr>
-          <w:rFonts w:eastAsia="Times New Roman" w:cs="Times New Roman"/>
-          <w:szCs w:val="24"/>
+        <w:pStyle w:val="Kop1"/>
+        <w:rPr>
+          <w:rFonts w:eastAsia="Times New Roman"/>
           <w:lang w:val="nl"/>
         </w:rPr>
       </w:pPr>
-      <w:r>
-        <w:rPr>
-          <w:rFonts w:eastAsia="Times New Roman" w:cs="Times New Roman"/>
-          <w:szCs w:val="24"/>
+      <w:bookmarkStart w:id="16" w:name="_Toc513731804"/>
+      <w:r>
+        <w:rPr>
+          <w:rFonts w:eastAsia="Times New Roman"/>
           <w:lang w:val="nl"/>
         </w:rPr>
         <w:lastRenderedPageBreak/>
         <w:t>TOOLS</w:t>
       </w:r>
+      <w:bookmarkEnd w:id="16"/>
     </w:p>
     <w:p>
       <w:pPr>
@@ -9354,23 +11425,7 @@
         <w:szCs w:val="24"/>
         <w:lang w:val="en-GB"/>
       </w:rPr>
-      <w:t>Pag</w:t>
-    </w:r>
-    <w:r>
-      <w:rPr>
-        <w:rFonts w:eastAsia="Times New Roman" w:cs="Times New Roman"/>
-        <w:szCs w:val="24"/>
-        <w:lang w:val="en-GB"/>
-      </w:rPr>
-      <w:t>e</w:t>
-    </w:r>
-    <w:r>
-      <w:rPr>
-        <w:rFonts w:eastAsia="Times New Roman" w:cs="Times New Roman"/>
-        <w:szCs w:val="24"/>
-        <w:lang w:val="en-GB"/>
-      </w:rPr>
-      <w:t xml:space="preserve"> </w:t>
+      <w:t xml:space="preserve">Page </w:t>
     </w:r>
     <w:r>
       <w:rPr>
@@ -11827,6 +13882,119 @@
     </w:lvl>
   </w:abstractNum>
   <w:abstractNum w:abstractNumId="20" w15:restartNumberingAfterBreak="0">
+    <w:nsid w:val="5BD367D9"/>
+    <w:multiLevelType w:val="hybridMultilevel"/>
+    <w:tmpl w:val="6E784E92"/>
+    <w:lvl w:ilvl="0" w:tplc="04130001">
+      <w:start w:val="1"/>
+      <w:numFmt w:val="bullet"/>
+      <w:lvlText w:val=""/>
+      <w:lvlJc w:val="left"/>
+      <w:pPr>
+        <w:ind w:left="720" w:hanging="360"/>
+      </w:pPr>
+      <w:rPr>
+        <w:rFonts w:ascii="Symbol" w:hAnsi="Symbol" w:hint="default"/>
+      </w:rPr>
+    </w:lvl>
+    <w:lvl w:ilvl="1" w:tplc="04130003" w:tentative="1">
+      <w:start w:val="1"/>
+      <w:numFmt w:val="bullet"/>
+      <w:lvlText w:val="o"/>
+      <w:lvlJc w:val="left"/>
+      <w:pPr>
+        <w:ind w:left="1440" w:hanging="360"/>
+      </w:pPr>
+      <w:rPr>
+        <w:rFonts w:ascii="Courier New" w:hAnsi="Courier New" w:cs="Courier New" w:hint="default"/>
+      </w:rPr>
+    </w:lvl>
+    <w:lvl w:ilvl="2" w:tplc="04130005" w:tentative="1">
+      <w:start w:val="1"/>
+      <w:numFmt w:val="bullet"/>
+      <w:lvlText w:val=""/>
+      <w:lvlJc w:val="left"/>
+      <w:pPr>
+        <w:ind w:left="2160" w:hanging="360"/>
+      </w:pPr>
+      <w:rPr>
+        <w:rFonts w:ascii="Wingdings" w:hAnsi="Wingdings" w:hint="default"/>
+      </w:rPr>
+    </w:lvl>
+    <w:lvl w:ilvl="3" w:tplc="04130001" w:tentative="1">
+      <w:start w:val="1"/>
+      <w:numFmt w:val="bullet"/>
+      <w:lvlText w:val=""/>
+      <w:lvlJc w:val="left"/>
+      <w:pPr>
+        <w:ind w:left="2880" w:hanging="360"/>
+      </w:pPr>
+      <w:rPr>
+        <w:rFonts w:ascii="Symbol" w:hAnsi="Symbol" w:hint="default"/>
+      </w:rPr>
+    </w:lvl>
+    <w:lvl w:ilvl="4" w:tplc="04130003" w:tentative="1">
+      <w:start w:val="1"/>
+      <w:numFmt w:val="bullet"/>
+      <w:lvlText w:val="o"/>
+      <w:lvlJc w:val="left"/>
+      <w:pPr>
+        <w:ind w:left="3600" w:hanging="360"/>
+      </w:pPr>
+      <w:rPr>
+        <w:rFonts w:ascii="Courier New" w:hAnsi="Courier New" w:cs="Courier New" w:hint="default"/>
+      </w:rPr>
+    </w:lvl>
+    <w:lvl w:ilvl="5" w:tplc="04130005" w:tentative="1">
+      <w:start w:val="1"/>
+      <w:numFmt w:val="bullet"/>
+      <w:lvlText w:val=""/>
+      <w:lvlJc w:val="left"/>
+      <w:pPr>
+        <w:ind w:left="4320" w:hanging="360"/>
+      </w:pPr>
+      <w:rPr>
+        <w:rFonts w:ascii="Wingdings" w:hAnsi="Wingdings" w:hint="default"/>
+      </w:rPr>
+    </w:lvl>
+    <w:lvl w:ilvl="6" w:tplc="04130001" w:tentative="1">
+      <w:start w:val="1"/>
+      <w:numFmt w:val="bullet"/>
+      <w:lvlText w:val=""/>
+      <w:lvlJc w:val="left"/>
+      <w:pPr>
+        <w:ind w:left="5040" w:hanging="360"/>
+      </w:pPr>
+      <w:rPr>
+        <w:rFonts w:ascii="Symbol" w:hAnsi="Symbol" w:hint="default"/>
+      </w:rPr>
+    </w:lvl>
+    <w:lvl w:ilvl="7" w:tplc="04130003" w:tentative="1">
+      <w:start w:val="1"/>
+      <w:numFmt w:val="bullet"/>
+      <w:lvlText w:val="o"/>
+      <w:lvlJc w:val="left"/>
+      <w:pPr>
+        <w:ind w:left="5760" w:hanging="360"/>
+      </w:pPr>
+      <w:rPr>
+        <w:rFonts w:ascii="Courier New" w:hAnsi="Courier New" w:cs="Courier New" w:hint="default"/>
+      </w:rPr>
+    </w:lvl>
+    <w:lvl w:ilvl="8" w:tplc="04130005" w:tentative="1">
+      <w:start w:val="1"/>
+      <w:numFmt w:val="bullet"/>
+      <w:lvlText w:val=""/>
+      <w:lvlJc w:val="left"/>
+      <w:pPr>
+        <w:ind w:left="6480" w:hanging="360"/>
+      </w:pPr>
+      <w:rPr>
+        <w:rFonts w:ascii="Wingdings" w:hAnsi="Wingdings" w:hint="default"/>
+      </w:rPr>
+    </w:lvl>
+  </w:abstractNum>
+  <w:abstractNum w:abstractNumId="21" w15:restartNumberingAfterBreak="0">
     <w:nsid w:val="5C8344B1"/>
     <w:multiLevelType w:val="hybridMultilevel"/>
     <w:tmpl w:val="A7A6F86A"/>
@@ -11915,7 +14083,7 @@
       </w:pPr>
     </w:lvl>
   </w:abstractNum>
-  <w:abstractNum w:abstractNumId="21" w15:restartNumberingAfterBreak="0">
+  <w:abstractNum w:abstractNumId="22" w15:restartNumberingAfterBreak="0">
     <w:nsid w:val="5CFF6B37"/>
     <w:multiLevelType w:val="hybridMultilevel"/>
     <w:tmpl w:val="6BC608E6"/>
@@ -12004,7 +14172,7 @@
       </w:pPr>
     </w:lvl>
   </w:abstractNum>
-  <w:abstractNum w:abstractNumId="22" w15:restartNumberingAfterBreak="0">
+  <w:abstractNum w:abstractNumId="23" w15:restartNumberingAfterBreak="0">
     <w:nsid w:val="5DE67A27"/>
     <w:multiLevelType w:val="hybridMultilevel"/>
     <w:tmpl w:val="37BE0114"/>
@@ -12093,7 +14261,7 @@
       </w:pPr>
     </w:lvl>
   </w:abstractNum>
-  <w:abstractNum w:abstractNumId="23" w15:restartNumberingAfterBreak="0">
+  <w:abstractNum w:abstractNumId="24" w15:restartNumberingAfterBreak="0">
     <w:nsid w:val="5F0479EC"/>
     <w:multiLevelType w:val="hybridMultilevel"/>
     <w:tmpl w:val="5E44AF46"/>
@@ -12206,7 +14374,120 @@
       </w:rPr>
     </w:lvl>
   </w:abstractNum>
-  <w:abstractNum w:abstractNumId="24" w15:restartNumberingAfterBreak="0">
+  <w:abstractNum w:abstractNumId="25" w15:restartNumberingAfterBreak="0">
+    <w:nsid w:val="62B471AF"/>
+    <w:multiLevelType w:val="hybridMultilevel"/>
+    <w:tmpl w:val="4A2033EC"/>
+    <w:lvl w:ilvl="0" w:tplc="04130001">
+      <w:start w:val="1"/>
+      <w:numFmt w:val="bullet"/>
+      <w:lvlText w:val=""/>
+      <w:lvlJc w:val="left"/>
+      <w:pPr>
+        <w:ind w:left="720" w:hanging="360"/>
+      </w:pPr>
+      <w:rPr>
+        <w:rFonts w:ascii="Symbol" w:hAnsi="Symbol" w:hint="default"/>
+      </w:rPr>
+    </w:lvl>
+    <w:lvl w:ilvl="1" w:tplc="04130003" w:tentative="1">
+      <w:start w:val="1"/>
+      <w:numFmt w:val="bullet"/>
+      <w:lvlText w:val="o"/>
+      <w:lvlJc w:val="left"/>
+      <w:pPr>
+        <w:ind w:left="1440" w:hanging="360"/>
+      </w:pPr>
+      <w:rPr>
+        <w:rFonts w:ascii="Courier New" w:hAnsi="Courier New" w:cs="Courier New" w:hint="default"/>
+      </w:rPr>
+    </w:lvl>
+    <w:lvl w:ilvl="2" w:tplc="04130005" w:tentative="1">
+      <w:start w:val="1"/>
+      <w:numFmt w:val="bullet"/>
+      <w:lvlText w:val=""/>
+      <w:lvlJc w:val="left"/>
+      <w:pPr>
+        <w:ind w:left="2160" w:hanging="360"/>
+      </w:pPr>
+      <w:rPr>
+        <w:rFonts w:ascii="Wingdings" w:hAnsi="Wingdings" w:hint="default"/>
+      </w:rPr>
+    </w:lvl>
+    <w:lvl w:ilvl="3" w:tplc="04130001" w:tentative="1">
+      <w:start w:val="1"/>
+      <w:numFmt w:val="bullet"/>
+      <w:lvlText w:val=""/>
+      <w:lvlJc w:val="left"/>
+      <w:pPr>
+        <w:ind w:left="2880" w:hanging="360"/>
+      </w:pPr>
+      <w:rPr>
+        <w:rFonts w:ascii="Symbol" w:hAnsi="Symbol" w:hint="default"/>
+      </w:rPr>
+    </w:lvl>
+    <w:lvl w:ilvl="4" w:tplc="04130003" w:tentative="1">
+      <w:start w:val="1"/>
+      <w:numFmt w:val="bullet"/>
+      <w:lvlText w:val="o"/>
+      <w:lvlJc w:val="left"/>
+      <w:pPr>
+        <w:ind w:left="3600" w:hanging="360"/>
+      </w:pPr>
+      <w:rPr>
+        <w:rFonts w:ascii="Courier New" w:hAnsi="Courier New" w:cs="Courier New" w:hint="default"/>
+      </w:rPr>
+    </w:lvl>
+    <w:lvl w:ilvl="5" w:tplc="04130005" w:tentative="1">
+      <w:start w:val="1"/>
+      <w:numFmt w:val="bullet"/>
+      <w:lvlText w:val=""/>
+      <w:lvlJc w:val="left"/>
+      <w:pPr>
+        <w:ind w:left="4320" w:hanging="360"/>
+      </w:pPr>
+      <w:rPr>
+        <w:rFonts w:ascii="Wingdings" w:hAnsi="Wingdings" w:hint="default"/>
+      </w:rPr>
+    </w:lvl>
+    <w:lvl w:ilvl="6" w:tplc="04130001" w:tentative="1">
+      <w:start w:val="1"/>
+      <w:numFmt w:val="bullet"/>
+      <w:lvlText w:val=""/>
+      <w:lvlJc w:val="left"/>
+      <w:pPr>
+        <w:ind w:left="5040" w:hanging="360"/>
+      </w:pPr>
+      <w:rPr>
+        <w:rFonts w:ascii="Symbol" w:hAnsi="Symbol" w:hint="default"/>
+      </w:rPr>
+    </w:lvl>
+    <w:lvl w:ilvl="7" w:tplc="04130003" w:tentative="1">
+      <w:start w:val="1"/>
+      <w:numFmt w:val="bullet"/>
+      <w:lvlText w:val="o"/>
+      <w:lvlJc w:val="left"/>
+      <w:pPr>
+        <w:ind w:left="5760" w:hanging="360"/>
+      </w:pPr>
+      <w:rPr>
+        <w:rFonts w:ascii="Courier New" w:hAnsi="Courier New" w:cs="Courier New" w:hint="default"/>
+      </w:rPr>
+    </w:lvl>
+    <w:lvl w:ilvl="8" w:tplc="04130005" w:tentative="1">
+      <w:start w:val="1"/>
+      <w:numFmt w:val="bullet"/>
+      <w:lvlText w:val=""/>
+      <w:lvlJc w:val="left"/>
+      <w:pPr>
+        <w:ind w:left="6480" w:hanging="360"/>
+      </w:pPr>
+      <w:rPr>
+        <w:rFonts w:ascii="Wingdings" w:hAnsi="Wingdings" w:hint="default"/>
+      </w:rPr>
+    </w:lvl>
+  </w:abstractNum>
+  <w:abstractNum w:abstractNumId="26" w15:restartNumberingAfterBreak="0">
     <w:nsid w:val="652036FC"/>
     <w:multiLevelType w:val="multilevel"/>
     <w:tmpl w:val="1ECE1AB8"/>
@@ -12319,7 +14600,7 @@
       </w:rPr>
     </w:lvl>
   </w:abstractNum>
-  <w:abstractNum w:abstractNumId="25" w15:restartNumberingAfterBreak="0">
+  <w:abstractNum w:abstractNumId="27" w15:restartNumberingAfterBreak="0">
     <w:nsid w:val="66BA2E5C"/>
     <w:multiLevelType w:val="hybridMultilevel"/>
     <w:tmpl w:val="66367CE6"/>
@@ -12408,7 +14689,7 @@
       </w:pPr>
     </w:lvl>
   </w:abstractNum>
-  <w:abstractNum w:abstractNumId="26" w15:restartNumberingAfterBreak="0">
+  <w:abstractNum w:abstractNumId="28" w15:restartNumberingAfterBreak="0">
     <w:nsid w:val="66D11E86"/>
     <w:multiLevelType w:val="multilevel"/>
     <w:tmpl w:val="7B7A8DBA"/>
@@ -12521,7 +14802,7 @@
       </w:rPr>
     </w:lvl>
   </w:abstractNum>
-  <w:abstractNum w:abstractNumId="27" w15:restartNumberingAfterBreak="0">
+  <w:abstractNum w:abstractNumId="29" w15:restartNumberingAfterBreak="0">
     <w:nsid w:val="68166F3E"/>
     <w:multiLevelType w:val="hybridMultilevel"/>
     <w:tmpl w:val="2A9296A8"/>
@@ -12633,7 +14914,7 @@
       </w:rPr>
     </w:lvl>
   </w:abstractNum>
-  <w:abstractNum w:abstractNumId="28" w15:restartNumberingAfterBreak="0">
+  <w:abstractNum w:abstractNumId="30" w15:restartNumberingAfterBreak="0">
     <w:nsid w:val="70066F76"/>
     <w:multiLevelType w:val="hybridMultilevel"/>
     <w:tmpl w:val="5D9A52E4"/>
@@ -12722,7 +15003,7 @@
       </w:pPr>
     </w:lvl>
   </w:abstractNum>
-  <w:abstractNum w:abstractNumId="29" w15:restartNumberingAfterBreak="0">
+  <w:abstractNum w:abstractNumId="31" w15:restartNumberingAfterBreak="0">
     <w:nsid w:val="707456EC"/>
     <w:multiLevelType w:val="hybridMultilevel"/>
     <w:tmpl w:val="AFAE24AC"/>
@@ -12835,7 +15116,7 @@
       </w:rPr>
     </w:lvl>
   </w:abstractNum>
-  <w:abstractNum w:abstractNumId="30" w15:restartNumberingAfterBreak="0">
+  <w:abstractNum w:abstractNumId="32" w15:restartNumberingAfterBreak="0">
     <w:nsid w:val="70A3779A"/>
     <w:multiLevelType w:val="hybridMultilevel"/>
     <w:tmpl w:val="5FD6318C"/>
@@ -12924,7 +15205,7 @@
       </w:pPr>
     </w:lvl>
   </w:abstractNum>
-  <w:abstractNum w:abstractNumId="31" w15:restartNumberingAfterBreak="0">
+  <w:abstractNum w:abstractNumId="33" w15:restartNumberingAfterBreak="0">
     <w:nsid w:val="7107741E"/>
     <w:multiLevelType w:val="hybridMultilevel"/>
     <w:tmpl w:val="E9DA1668"/>
@@ -13037,7 +15318,7 @@
       </w:rPr>
     </w:lvl>
   </w:abstractNum>
-  <w:abstractNum w:abstractNumId="32" w15:restartNumberingAfterBreak="0">
+  <w:abstractNum w:abstractNumId="34" w15:restartNumberingAfterBreak="0">
     <w:nsid w:val="7BAD64EB"/>
     <w:multiLevelType w:val="hybridMultilevel"/>
     <w:tmpl w:val="B52CCDA2"/>
@@ -13150,7 +15431,7 @@
       </w:rPr>
     </w:lvl>
   </w:abstractNum>
-  <w:abstractNum w:abstractNumId="33" w15:restartNumberingAfterBreak="0">
+  <w:abstractNum w:abstractNumId="35" w15:restartNumberingAfterBreak="0">
     <w:nsid w:val="7C7A3596"/>
     <w:multiLevelType w:val="hybridMultilevel"/>
     <w:tmpl w:val="5252793A"/>
@@ -13240,25 +15521,25 @@
     </w:lvl>
   </w:abstractNum>
   <w:num w:numId="1">
-    <w:abstractNumId w:val="25"/>
+    <w:abstractNumId w:val="27"/>
   </w:num>
   <w:num w:numId="2">
-    <w:abstractNumId w:val="30"/>
+    <w:abstractNumId w:val="32"/>
   </w:num>
   <w:num w:numId="3">
-    <w:abstractNumId w:val="28"/>
+    <w:abstractNumId w:val="30"/>
   </w:num>
   <w:num w:numId="4">
     <w:abstractNumId w:val="0"/>
   </w:num>
   <w:num w:numId="5">
-    <w:abstractNumId w:val="31"/>
+    <w:abstractNumId w:val="33"/>
   </w:num>
   <w:num w:numId="6">
     <w:abstractNumId w:val="18"/>
   </w:num>
   <w:num w:numId="7">
-    <w:abstractNumId w:val="32"/>
+    <w:abstractNumId w:val="34"/>
   </w:num>
   <w:num w:numId="8">
     <w:abstractNumId w:val="8"/>
@@ -13267,10 +15548,10 @@
     <w:abstractNumId w:val="10"/>
   </w:num>
   <w:num w:numId="10">
-    <w:abstractNumId w:val="23"/>
+    <w:abstractNumId w:val="24"/>
   </w:num>
   <w:num w:numId="11">
-    <w:abstractNumId w:val="29"/>
+    <w:abstractNumId w:val="31"/>
   </w:num>
   <w:num w:numId="12">
     <w:abstractNumId w:val="2"/>
@@ -13282,7 +15563,7 @@
     <w:abstractNumId w:val="5"/>
   </w:num>
   <w:num w:numId="15">
-    <w:abstractNumId w:val="22"/>
+    <w:abstractNumId w:val="23"/>
   </w:num>
   <w:num w:numId="16">
     <w:abstractNumId w:val="4"/>
@@ -13294,16 +15575,16 @@
     <w:abstractNumId w:val="7"/>
   </w:num>
   <w:num w:numId="19">
-    <w:abstractNumId w:val="27"/>
+    <w:abstractNumId w:val="29"/>
   </w:num>
   <w:num w:numId="20">
     <w:abstractNumId w:val="17"/>
   </w:num>
   <w:num w:numId="21">
-    <w:abstractNumId w:val="33"/>
+    <w:abstractNumId w:val="35"/>
   </w:num>
   <w:num w:numId="22">
-    <w:abstractNumId w:val="21"/>
+    <w:abstractNumId w:val="22"/>
   </w:num>
   <w:num w:numId="23">
     <w:abstractNumId w:val="14"/>
@@ -13321,13 +15602,13 @@
     <w:abstractNumId w:val="1"/>
   </w:num>
   <w:num w:numId="28">
-    <w:abstractNumId w:val="26"/>
+    <w:abstractNumId w:val="28"/>
   </w:num>
   <w:num w:numId="29">
     <w:abstractNumId w:val="15"/>
   </w:num>
   <w:num w:numId="30">
-    <w:abstractNumId w:val="24"/>
+    <w:abstractNumId w:val="26"/>
   </w:num>
   <w:num w:numId="31">
     <w:abstractNumId w:val="19"/>
@@ -13336,10 +15617,16 @@
     <w:abstractNumId w:val="16"/>
   </w:num>
   <w:num w:numId="33">
-    <w:abstractNumId w:val="20"/>
+    <w:abstractNumId w:val="21"/>
   </w:num>
   <w:num w:numId="34">
     <w:abstractNumId w:val="6"/>
+  </w:num>
+  <w:num w:numId="35">
+    <w:abstractNumId w:val="25"/>
+  </w:num>
+  <w:num w:numId="36">
+    <w:abstractNumId w:val="20"/>
   </w:num>
   <w:numIdMacAtCleanup w:val="8"/>
 </w:numbering>
@@ -15082,7 +17369,7 @@
 </file>
 
 <file path=customXml/itemProps1.xml><?xml version="1.0" encoding="utf-8"?>
-<ds:datastoreItem xmlns:ds="http://schemas.openxmlformats.org/officeDocument/2006/customXml" ds:itemID="{1D73ADB4-F959-4BE3-8A37-B06640DA3E2D}">
+<ds:datastoreItem xmlns:ds="http://schemas.openxmlformats.org/officeDocument/2006/customXml" ds:itemID="{CB5BDFCB-2E3D-4807-ABAD-7B3798D5BE21}">
   <ds:schemaRefs>
     <ds:schemaRef ds:uri="http://schemas.openxmlformats.org/officeDocument/2006/bibliography"/>
   </ds:schemaRefs>

</xml_diff>